<commit_message>
feat: add new finding to assessment doc,
</commit_message>
<xml_diff>
--- a/udacity_health_care_privacy_assessment/Udacity Health Privacy Assessment.docx
+++ b/udacity_health_care_privacy_assessment/Udacity Health Privacy Assessment.docx
@@ -5,7 +5,7 @@
     <w:p>
       <w:pPr>
         <w:pStyle w:val="Titular"/>
-        <w:shd w:fill="009DD9" w:val="clear"/>
+        <w:shd w:val="clear" w:fill="009DD9"/>
         <w:rPr>
           <w:rFonts w:ascii="Open Sans" w:hAnsi="Open Sans" w:eastAsia="Open Sans" w:cs="Open Sans"/>
           <w:b/>
@@ -49,32 +49,20 @@
         <w:rPr>
           <w:rFonts w:eastAsia="Arial" w:cs="Arial" w:ascii="Arial" w:hAnsi="Arial"/>
         </w:rPr>
-        <w:t xml:space="preserve">Student Name: </w:t>
-      </w:r>
+        <w:t>Student Name: Carlos Fernando Chicata Farfan</w:t>
+      </w:r>
+    </w:p>
+    <w:p>
+      <w:pPr>
+        <w:pStyle w:val="Normal"/>
+        <w:spacing w:lineRule="auto" w:line="240" w:before="0" w:after="0"/>
+        <w:rPr/>
+      </w:pPr>
       <w:r>
         <w:rPr>
           <w:rFonts w:eastAsia="Arial" w:cs="Arial" w:ascii="Arial" w:hAnsi="Arial"/>
         </w:rPr>
-        <w:t>Carlos Fernando Chicata Farfan</w:t>
-      </w:r>
-    </w:p>
-    <w:p>
-      <w:pPr>
-        <w:pStyle w:val="Normal"/>
-        <w:spacing w:lineRule="auto" w:line="240" w:before="0" w:after="0"/>
-        <w:rPr/>
-      </w:pPr>
-      <w:r>
-        <w:rPr>
-          <w:rFonts w:eastAsia="Arial" w:cs="Arial" w:ascii="Arial" w:hAnsi="Arial"/>
-        </w:rPr>
-        <w:t xml:space="preserve">Date: </w:t>
-      </w:r>
-      <w:r>
-        <w:rPr>
-          <w:rFonts w:eastAsia="Arial" w:cs="Arial" w:ascii="Arial" w:hAnsi="Arial"/>
-        </w:rPr>
-        <w:t>2022 may 21</w:t>
+        <w:t>Date: 2022 may 21</w:t>
       </w:r>
     </w:p>
     <w:p>
@@ -148,21 +136,50 @@
           <w:sz w:val="24"/>
           <w:szCs w:val="24"/>
         </w:rPr>
-        <w:t xml:space="preserve">Total: </w:t>
-      </w:r>
+        <w:t>Total: 6</w:t>
+      </w:r>
+    </w:p>
+    <w:p>
+      <w:pPr>
+        <w:pStyle w:val="Normal"/>
+        <w:spacing w:lineRule="auto" w:line="240" w:before="0" w:after="240"/>
+        <w:rPr>
+          <w:rFonts w:ascii="Times New Roman" w:hAnsi="Times New Roman" w:eastAsia="Times New Roman" w:cs="Times New Roman"/>
+          <w:sz w:val="24"/>
+          <w:szCs w:val="24"/>
+        </w:rPr>
+      </w:pPr>
       <w:r>
         <w:rPr>
           <w:rFonts w:eastAsia="Times New Roman" w:cs="Times New Roman" w:ascii="Times New Roman" w:hAnsi="Times New Roman"/>
           <w:sz w:val="24"/>
           <w:szCs w:val="24"/>
         </w:rPr>
-        <w:t>6</w:t>
-      </w:r>
-    </w:p>
-    <w:p>
-      <w:pPr>
-        <w:pStyle w:val="Normal"/>
-        <w:spacing w:lineRule="auto" w:line="240" w:before="0" w:after="240"/>
+      </w:r>
+    </w:p>
+    <w:p>
+      <w:pPr>
+        <w:pStyle w:val="Ttulo3"/>
+        <w:ind w:left="144" w:firstLine="144"/>
+        <w:rPr/>
+      </w:pPr>
+      <w:bookmarkStart w:id="0" w:name="_heading=h.708m53vdfvwl"/>
+      <w:bookmarkEnd w:id="0"/>
+      <w:r>
+        <w:rPr/>
+        <w:t xml:space="preserve">Finding #1  </w:t>
+      </w:r>
+      <w:r>
+        <w:rPr>
+          <w:rFonts w:eastAsia="Times New Roman" w:cs="Times New Roman" w:ascii="Calibry light" w:hAnsi="Calibry light"/>
+        </w:rPr>
+        <w:t>missing the parents data in database to notify in children users case</w:t>
+      </w:r>
+    </w:p>
+    <w:p>
+      <w:pPr>
+        <w:pStyle w:val="Normal"/>
+        <w:spacing w:lineRule="auto" w:line="240" w:before="0" w:after="0"/>
         <w:rPr>
           <w:rFonts w:ascii="Times New Roman" w:hAnsi="Times New Roman" w:eastAsia="Times New Roman" w:cs="Times New Roman"/>
           <w:sz w:val="24"/>
@@ -179,38 +196,144 @@
     </w:p>
     <w:p>
       <w:pPr>
+        <w:pStyle w:val="Normal"/>
+        <w:spacing w:lineRule="auto" w:line="240" w:before="0" w:after="0"/>
+        <w:rPr/>
+      </w:pPr>
+      <w:r>
+        <w:rPr>
+          <w:rFonts w:eastAsia="Arial" w:cs="Arial" w:ascii="Arial" w:hAnsi="Arial"/>
+          <w:b/>
+        </w:rPr>
+        <w:t>Detail Explanation:in database, there are users under 13 years; In COPPA said the parents need to get notification  but the data do not explicitly indicate who is the parents and way to communicate him, only the child user. Example:  4 and 7 records in “patient-registration.db part 4”</w:t>
+      </w:r>
+    </w:p>
+    <w:p>
+      <w:pPr>
+        <w:pStyle w:val="Normal"/>
+        <w:spacing w:lineRule="auto" w:line="240" w:before="0" w:after="0"/>
+        <w:rPr>
+          <w:rFonts w:ascii="Times New Roman" w:hAnsi="Times New Roman" w:eastAsia="Times New Roman" w:cs="Times New Roman"/>
+          <w:sz w:val="24"/>
+          <w:szCs w:val="24"/>
+        </w:rPr>
+      </w:pPr>
+      <w:r>
+        <w:rPr>
+          <w:rFonts w:eastAsia="Times New Roman" w:cs="Times New Roman" w:ascii="Times New Roman" w:hAnsi="Times New Roman"/>
+          <w:sz w:val="24"/>
+          <w:szCs w:val="24"/>
+        </w:rPr>
+      </w:r>
+    </w:p>
+    <w:p>
+      <w:pPr>
+        <w:pStyle w:val="Normal"/>
+        <w:spacing w:lineRule="auto" w:line="240" w:before="0" w:after="0"/>
+        <w:rPr/>
+      </w:pPr>
+      <w:r>
+        <w:rPr>
+          <w:rFonts w:eastAsia="Arial" w:cs="Arial" w:ascii="Arial" w:hAnsi="Arial"/>
+          <w:b/>
+        </w:rPr>
+        <w:t>Regulation(s) in question:  COPPA</w:t>
+      </w:r>
+    </w:p>
+    <w:p>
+      <w:pPr>
+        <w:pStyle w:val="Normal"/>
+        <w:spacing w:lineRule="auto" w:line="240" w:before="0" w:after="0"/>
+        <w:rPr>
+          <w:rFonts w:ascii="Times New Roman" w:hAnsi="Times New Roman" w:eastAsia="Times New Roman" w:cs="Times New Roman"/>
+          <w:sz w:val="24"/>
+          <w:szCs w:val="24"/>
+        </w:rPr>
+      </w:pPr>
+      <w:r>
+        <w:rPr>
+          <w:rFonts w:eastAsia="Times New Roman" w:cs="Times New Roman" w:ascii="Times New Roman" w:hAnsi="Times New Roman"/>
+          <w:sz w:val="24"/>
+          <w:szCs w:val="24"/>
+        </w:rPr>
+      </w:r>
+    </w:p>
+    <w:p>
+      <w:pPr>
+        <w:pStyle w:val="Normal"/>
+        <w:spacing w:lineRule="auto" w:line="240" w:before="0" w:after="0"/>
+        <w:rPr/>
+      </w:pPr>
+      <w:r>
+        <w:rPr>
+          <w:rFonts w:eastAsia="Arial" w:cs="Arial" w:ascii="Arial" w:hAnsi="Arial"/>
+          <w:b/>
+        </w:rPr>
+        <w:t xml:space="preserve">Recommendation: </w:t>
+      </w:r>
+      <w:r>
+        <w:rPr>
+          <w:rFonts w:eastAsia="Arial" w:cs="Arial" w:ascii="Arial" w:hAnsi="Arial"/>
+          <w:b/>
+          <w:lang w:val="en-US"/>
+        </w:rPr>
+        <w:t>model and store in database, fields that indicate who is the father/mother and ways to communicate him/her,</w:t>
+      </w:r>
+    </w:p>
+    <w:p>
+      <w:pPr>
+        <w:pStyle w:val="Normal"/>
+        <w:spacing w:lineRule="auto" w:line="240" w:before="0" w:after="0"/>
+        <w:rPr>
+          <w:rFonts w:ascii="Arial" w:hAnsi="Arial" w:eastAsia="Arial" w:cs="Arial"/>
+        </w:rPr>
+      </w:pPr>
+      <w:r>
+        <w:rPr>
+          <w:rFonts w:eastAsia="Arial" w:cs="Arial" w:ascii="Arial" w:hAnsi="Arial"/>
+        </w:rPr>
+      </w:r>
+    </w:p>
+    <w:p>
+      <w:pPr>
+        <w:pStyle w:val="Normal"/>
+        <w:spacing w:lineRule="auto" w:line="240" w:before="0" w:after="0"/>
+        <w:rPr>
+          <w:rFonts w:ascii="Arial" w:hAnsi="Arial" w:eastAsia="Arial" w:cs="Arial"/>
+        </w:rPr>
+      </w:pPr>
+      <w:r>
+        <w:rPr>
+          <w:rFonts w:eastAsia="Arial" w:cs="Arial" w:ascii="Arial" w:hAnsi="Arial"/>
+        </w:rPr>
+      </w:r>
+    </w:p>
+    <w:p>
+      <w:pPr>
         <w:pStyle w:val="Ttulo3"/>
         <w:ind w:left="144" w:firstLine="144"/>
         <w:rPr/>
       </w:pPr>
-      <w:bookmarkStart w:id="0" w:name="_heading=h.708m53vdfvwl"/>
-      <w:bookmarkEnd w:id="0"/>
+      <w:bookmarkStart w:id="1" w:name="_heading=h.ytw2nc5v9254"/>
+      <w:bookmarkEnd w:id="1"/>
       <w:r>
         <w:rPr/>
-        <w:t xml:space="preserve">Finding #1  </w:t>
-      </w:r>
-      <w:r>
-        <w:rPr>
-          <w:rFonts w:eastAsia="Times New Roman" w:cs="Times New Roman" w:ascii="Calibry light" w:hAnsi="Calibry light"/>
-        </w:rPr>
-        <w:t>missing the parents data in database to notify in children users case</w:t>
-      </w:r>
-    </w:p>
-    <w:p>
-      <w:pPr>
-        <w:pStyle w:val="Normal"/>
-        <w:spacing w:lineRule="auto" w:line="240" w:before="0" w:after="0"/>
-        <w:rPr>
-          <w:rFonts w:ascii="Times New Roman" w:hAnsi="Times New Roman" w:eastAsia="Times New Roman" w:cs="Times New Roman"/>
-          <w:sz w:val="24"/>
-          <w:szCs w:val="24"/>
-        </w:rPr>
-      </w:pPr>
-      <w:r>
-        <w:rPr>
-          <w:rFonts w:eastAsia="Times New Roman" w:cs="Times New Roman" w:ascii="Times New Roman" w:hAnsi="Times New Roman"/>
-          <w:sz w:val="24"/>
-          <w:szCs w:val="24"/>
+        <w:t>Finding #2 Don’t get parental consent for children users</w:t>
+      </w:r>
+    </w:p>
+    <w:p>
+      <w:pPr>
+        <w:pStyle w:val="Normal"/>
+        <w:spacing w:lineRule="auto" w:line="240" w:before="0" w:after="0"/>
+        <w:rPr>
+          <w:rFonts w:ascii="Open Sans" w:hAnsi="Open Sans" w:eastAsia="Open Sans" w:cs="Open Sans"/>
+          <w:color w:val="000000"/>
+        </w:rPr>
+      </w:pPr>
+      <w:r>
+        <w:rPr>
+          <w:rFonts w:eastAsia="Open Sans" w:cs="Open Sans" w:ascii="Open Sans" w:hAnsi="Open Sans"/>
+          <w:color w:val="000000"/>
         </w:rPr>
       </w:r>
     </w:p>
@@ -222,34 +345,27 @@
       </w:pPr>
       <w:r>
         <w:rPr>
-          <w:rFonts w:eastAsia="Arial" w:cs="Arial" w:ascii="Arial" w:hAnsi="Arial"/>
-          <w:b/>
-        </w:rPr>
-        <w:t>Detail Explanation:in database, there are users under 13 years; In COPPA said the parents need to get notification  but the data do not explicitly indicate who is the parents and way to communicate him, only the child user.</w:t>
-      </w:r>
-      <w:r>
-        <w:rPr>
-          <w:rFonts w:eastAsia="Arial" w:cs="Arial" w:ascii="Arial" w:hAnsi="Arial"/>
-          <w:b/>
-        </w:rPr>
-        <w:t xml:space="preserve"> Example:  4 and 7 records in “patient-registration.db part 4”</w:t>
-      </w:r>
-    </w:p>
-    <w:p>
-      <w:pPr>
-        <w:pStyle w:val="Normal"/>
-        <w:spacing w:lineRule="auto" w:line="240" w:before="0" w:after="0"/>
-        <w:rPr>
-          <w:rFonts w:ascii="Times New Roman" w:hAnsi="Times New Roman" w:eastAsia="Times New Roman" w:cs="Times New Roman"/>
-          <w:sz w:val="24"/>
-          <w:szCs w:val="24"/>
-        </w:rPr>
-      </w:pPr>
-      <w:r>
-        <w:rPr>
-          <w:rFonts w:eastAsia="Times New Roman" w:cs="Times New Roman" w:ascii="Times New Roman" w:hAnsi="Times New Roman"/>
-          <w:sz w:val="24"/>
-          <w:szCs w:val="24"/>
+          <w:rFonts w:eastAsia="Open Sans" w:cs="Open Sans" w:ascii="Open Sans" w:hAnsi="Open Sans"/>
+          <w:b/>
+          <w:color w:val="000000"/>
+        </w:rPr>
+        <w:t>Detailed Explanation: in document of specification. Doesn’t indicate the process to get a parental consent in case of childre user registration in system. Also don't store any data associated this process.</w:t>
+      </w:r>
+    </w:p>
+    <w:p>
+      <w:pPr>
+        <w:pStyle w:val="Normal"/>
+        <w:spacing w:lineRule="auto" w:line="240" w:before="0" w:after="0"/>
+        <w:rPr>
+          <w:rFonts w:ascii="Open Sans" w:hAnsi="Open Sans" w:eastAsia="Open Sans" w:cs="Open Sans"/>
+          <w:b/>
+          <w:b/>
+        </w:rPr>
+      </w:pPr>
+      <w:r>
+        <w:rPr>
+          <w:rFonts w:eastAsia="Open Sans" w:cs="Open Sans" w:ascii="Open Sans" w:hAnsi="Open Sans"/>
+          <w:b/>
         </w:rPr>
       </w:r>
     </w:p>
@@ -261,34 +377,27 @@
       </w:pPr>
       <w:r>
         <w:rPr>
-          <w:rFonts w:eastAsia="Arial" w:cs="Arial" w:ascii="Arial" w:hAnsi="Arial"/>
-          <w:b/>
-        </w:rPr>
-        <w:t xml:space="preserve">Regulation(s) in question:  </w:t>
-      </w:r>
-      <w:r>
-        <w:rPr>
-          <w:rFonts w:eastAsia="Arial" w:cs="Arial" w:ascii="Arial" w:hAnsi="Arial"/>
-          <w:b/>
-        </w:rPr>
-        <w:t>COPPA</w:t>
-      </w:r>
-    </w:p>
-    <w:p>
-      <w:pPr>
-        <w:pStyle w:val="Normal"/>
-        <w:spacing w:lineRule="auto" w:line="240" w:before="0" w:after="0"/>
-        <w:rPr>
-          <w:rFonts w:ascii="Times New Roman" w:hAnsi="Times New Roman" w:eastAsia="Times New Roman" w:cs="Times New Roman"/>
-          <w:sz w:val="24"/>
-          <w:szCs w:val="24"/>
-        </w:rPr>
-      </w:pPr>
-      <w:r>
-        <w:rPr>
-          <w:rFonts w:eastAsia="Times New Roman" w:cs="Times New Roman" w:ascii="Times New Roman" w:hAnsi="Times New Roman"/>
-          <w:sz w:val="24"/>
-          <w:szCs w:val="24"/>
+          <w:rFonts w:eastAsia="Open Sans" w:cs="Open Sans" w:ascii="Open Sans" w:hAnsi="Open Sans"/>
+          <w:b/>
+          <w:color w:val="000000"/>
+        </w:rPr>
+        <w:t>Regulation(s) in question: COPPA</w:t>
+      </w:r>
+    </w:p>
+    <w:p>
+      <w:pPr>
+        <w:pStyle w:val="Normal"/>
+        <w:spacing w:lineRule="auto" w:line="240" w:before="0" w:after="0"/>
+        <w:rPr>
+          <w:rFonts w:ascii="Open Sans" w:hAnsi="Open Sans" w:eastAsia="Open Sans" w:cs="Open Sans"/>
+          <w:b/>
+          <w:b/>
+        </w:rPr>
+      </w:pPr>
+      <w:r>
+        <w:rPr>
+          <w:rFonts w:eastAsia="Open Sans" w:cs="Open Sans" w:ascii="Open Sans" w:hAnsi="Open Sans"/>
+          <w:b/>
         </w:rPr>
       </w:r>
     </w:p>
@@ -300,45 +409,38 @@
       </w:pPr>
       <w:r>
         <w:rPr>
-          <w:rFonts w:eastAsia="Arial" w:cs="Arial" w:ascii="Arial" w:hAnsi="Arial"/>
-          <w:b/>
-        </w:rPr>
-        <w:t xml:space="preserve">Recommendation: </w:t>
-      </w:r>
-      <w:r>
-        <w:rPr>
-          <w:rFonts w:eastAsia="Arial" w:cs="Arial" w:ascii="Arial" w:hAnsi="Arial"/>
-          <w:b/>
-          <w:lang w:val="en-US"/>
-        </w:rPr>
-        <w:t>model and store in database, fields that indicate who is the father/mother and ways to communicate him/her,</w:t>
-      </w:r>
-    </w:p>
-    <w:p>
-      <w:pPr>
-        <w:pStyle w:val="Normal"/>
-        <w:spacing w:lineRule="auto" w:line="240" w:before="0" w:after="0"/>
-        <w:rPr>
-          <w:rFonts w:ascii="Arial" w:hAnsi="Arial" w:eastAsia="Arial" w:cs="Arial"/>
-        </w:rPr>
-      </w:pPr>
-      <w:r>
-        <w:rPr>
-          <w:rFonts w:eastAsia="Arial" w:cs="Arial" w:ascii="Arial" w:hAnsi="Arial"/>
-        </w:rPr>
-      </w:r>
-    </w:p>
-    <w:p>
-      <w:pPr>
-        <w:pStyle w:val="Normal"/>
-        <w:spacing w:lineRule="auto" w:line="240" w:before="0" w:after="0"/>
-        <w:rPr>
-          <w:rFonts w:ascii="Arial" w:hAnsi="Arial" w:eastAsia="Arial" w:cs="Arial"/>
-        </w:rPr>
-      </w:pPr>
-      <w:r>
-        <w:rPr>
-          <w:rFonts w:eastAsia="Arial" w:cs="Arial" w:ascii="Arial" w:hAnsi="Arial"/>
+          <w:rFonts w:eastAsia="Open Sans" w:cs="Open Sans" w:ascii="Open Sans" w:hAnsi="Open Sans"/>
+          <w:b/>
+          <w:color w:val="000000"/>
+        </w:rPr>
+        <w:t>Recommendation</w:t>
+      </w:r>
+      <w:r>
+        <w:rPr>
+          <w:rFonts w:eastAsia="Open Sans" w:cs="Open Sans" w:ascii="Open Sans" w:hAnsi="Open Sans"/>
+          <w:b/>
+        </w:rPr>
+        <w:t>:</w:t>
+      </w:r>
+      <w:r>
+        <w:rPr>
+          <w:rFonts w:eastAsia="Open Sans" w:cs="Open Sans" w:ascii="Open Sans" w:hAnsi="Open Sans"/>
+          <w:b/>
+          <w:color w:val="000000"/>
+        </w:rPr>
+        <w:t xml:space="preserve"> explain in specification document of app; how is this process and where in database store this data to show the those type of users are supported by parents</w:t>
+      </w:r>
+    </w:p>
+    <w:p>
+      <w:pPr>
+        <w:pStyle w:val="Normal"/>
+        <w:rPr>
+          <w:rFonts w:ascii="Open Sans" w:hAnsi="Open Sans" w:eastAsia="Open Sans" w:cs="Open Sans"/>
+        </w:rPr>
+      </w:pPr>
+      <w:r>
+        <w:rPr>
+          <w:rFonts w:eastAsia="Open Sans" w:cs="Open Sans" w:ascii="Open Sans" w:hAnsi="Open Sans"/>
         </w:rPr>
       </w:r>
     </w:p>
@@ -348,30 +450,28 @@
         <w:ind w:left="144" w:firstLine="144"/>
         <w:rPr/>
       </w:pPr>
-      <w:bookmarkStart w:id="1" w:name="_heading=h.ytw2nc5v9254"/>
-      <w:bookmarkEnd w:id="1"/>
+      <w:bookmarkStart w:id="2" w:name="_heading=h.38kodwn2eu5m"/>
+      <w:bookmarkEnd w:id="2"/>
       <w:r>
         <w:rPr/>
-        <w:t xml:space="preserve">Finding #2 </w:t>
+        <w:t xml:space="preserve">Finding #3 </w:t>
       </w:r>
       <w:r>
         <w:rPr/>
-        <w:t>Don’t get parental consent for children users</w:t>
-      </w:r>
-    </w:p>
-    <w:p>
-      <w:pPr>
-        <w:pStyle w:val="Normal"/>
-        <w:spacing w:lineRule="auto" w:line="240" w:before="0" w:after="0"/>
-        <w:rPr>
-          <w:rFonts w:ascii="Open Sans" w:hAnsi="Open Sans" w:eastAsia="Open Sans" w:cs="Open Sans"/>
-          <w:color w:val="000000"/>
-        </w:rPr>
-      </w:pPr>
-      <w:r>
-        <w:rPr>
-          <w:rFonts w:eastAsia="Open Sans" w:cs="Open Sans" w:ascii="Open Sans" w:hAnsi="Open Sans"/>
-          <w:color w:val="000000"/>
+        <w:t>Analytics team don’t need get access all data</w:t>
+      </w:r>
+    </w:p>
+    <w:p>
+      <w:pPr>
+        <w:pStyle w:val="Normal"/>
+        <w:spacing w:lineRule="auto" w:line="240" w:before="0" w:after="0"/>
+        <w:rPr>
+          <w:rFonts w:ascii="Open Sans" w:hAnsi="Open Sans" w:eastAsia="Open Sans" w:cs="Open Sans"/>
+        </w:rPr>
+      </w:pPr>
+      <w:r>
+        <w:rPr>
+          <w:rFonts w:eastAsia="Open Sans" w:cs="Open Sans" w:ascii="Open Sans" w:hAnsi="Open Sans"/>
         </w:rPr>
       </w:r>
     </w:p>
@@ -385,17 +485,15 @@
         <w:rPr>
           <w:rFonts w:eastAsia="Open Sans" w:cs="Open Sans" w:ascii="Open Sans" w:hAnsi="Open Sans"/>
           <w:b/>
-          <w:color w:val="000000"/>
-        </w:rPr>
-        <w:t xml:space="preserve">Detailed Explanation: </w:t>
-      </w:r>
-      <w:r>
-        <w:rPr>
-          <w:rFonts w:eastAsia="Open Sans" w:cs="Open Sans" w:ascii="Open Sans" w:hAnsi="Open Sans"/>
-          <w:b/>
-          <w:color w:val="000000"/>
-        </w:rPr>
-        <w:t>in document of specification. Doesn’t indicate the process to get a parental consent in case of childre user registration in system. Also don't store any data associated this process.</w:t>
+        </w:rPr>
+        <w:t>Detailed Explanation: in specification document indicate that analystcs team get access to all collected data of user in database to calculate active usage. But they don't need to get access to all data; fields like first and last name or home address don't need to use to calculate active usage in users. So need to get better control of access of users.</w:t>
+      </w:r>
+      <w:r>
+        <w:rPr>
+          <w:rFonts w:eastAsia="Open Sans" w:cs="Open Sans" w:ascii="Open Sans" w:hAnsi="Open Sans"/>
+          <w:b/>
+        </w:rPr>
+        <w:t xml:space="preserve"> </w:t>
       </w:r>
     </w:p>
     <w:p>
@@ -425,17 +523,15 @@
         <w:rPr>
           <w:rFonts w:eastAsia="Open Sans" w:cs="Open Sans" w:ascii="Open Sans" w:hAnsi="Open Sans"/>
           <w:b/>
-          <w:color w:val="000000"/>
-        </w:rPr>
-        <w:t xml:space="preserve">Regulation(s) in question: </w:t>
-      </w:r>
-      <w:r>
-        <w:rPr>
-          <w:rFonts w:eastAsia="Open Sans" w:cs="Open Sans" w:ascii="Open Sans" w:hAnsi="Open Sans"/>
-          <w:b/>
-          <w:color w:val="000000"/>
-        </w:rPr>
-        <w:t>COPPA</w:t>
+        </w:rPr>
+        <w:t>Regulation(s) in question:</w:t>
+      </w:r>
+      <w:r>
+        <w:rPr>
+          <w:rFonts w:eastAsia="Open Sans" w:cs="Open Sans" w:ascii="Open Sans" w:hAnsi="Open Sans"/>
+          <w:b/>
+        </w:rPr>
+        <w:t>HIPPA</w:t>
       </w:r>
     </w:p>
     <w:p>
@@ -465,33 +561,18 @@
         <w:rPr>
           <w:rFonts w:eastAsia="Open Sans" w:cs="Open Sans" w:ascii="Open Sans" w:hAnsi="Open Sans"/>
           <w:b/>
-          <w:color w:val="000000"/>
-        </w:rPr>
-        <w:t>Recommendation</w:t>
-      </w:r>
-      <w:r>
-        <w:rPr>
-          <w:rFonts w:eastAsia="Open Sans" w:cs="Open Sans" w:ascii="Open Sans" w:hAnsi="Open Sans"/>
-          <w:b/>
-        </w:rPr>
-        <w:t>:</w:t>
-      </w:r>
-      <w:r>
-        <w:rPr>
-          <w:rFonts w:eastAsia="Open Sans" w:cs="Open Sans" w:ascii="Open Sans" w:hAnsi="Open Sans"/>
-          <w:b/>
-          <w:color w:val="000000"/>
-        </w:rPr>
-        <w:t xml:space="preserve"> </w:t>
-      </w:r>
-      <w:r>
-        <w:rPr>
-          <w:rFonts w:eastAsia="Open Sans" w:cs="Open Sans" w:ascii="Open Sans" w:hAnsi="Open Sans"/>
-          <w:b/>
-          <w:color w:val="000000"/>
-        </w:rPr>
-        <w:t>explain in specification document of app; how is this process and where in database store this data to show the those type of users are supported by parents</w:t>
-      </w:r>
+        </w:rPr>
+        <w:t xml:space="preserve">Recommendation: </w:t>
+      </w:r>
+      <w:bookmarkStart w:id="3" w:name="__DdeLink__309_3057058234"/>
+      <w:r>
+        <w:rPr>
+          <w:rFonts w:eastAsia="Open Sans" w:cs="Open Sans" w:ascii="Open Sans" w:hAnsi="Open Sans"/>
+          <w:b/>
+        </w:rPr>
+        <w:t>in different teams get differents levels of access in data to work.</w:t>
+      </w:r>
+      <w:bookmarkEnd w:id="3"/>
     </w:p>
     <w:p>
       <w:pPr>
@@ -514,11 +595,11 @@
           <w:rFonts w:ascii="Open Sans" w:hAnsi="Open Sans" w:eastAsia="Open Sans" w:cs="Open Sans"/>
         </w:rPr>
       </w:pPr>
-      <w:bookmarkStart w:id="2" w:name="_heading=h.38kodwn2eu5m"/>
-      <w:bookmarkEnd w:id="2"/>
+      <w:bookmarkStart w:id="4" w:name="_heading=h.n3mc3ee2u8ox"/>
+      <w:bookmarkEnd w:id="4"/>
       <w:r>
         <w:rPr/>
-        <w:t>Finding #3 { Title of Issue}</w:t>
+        <w:t>Finding #4 { Title of Issue}</w:t>
       </w:r>
     </w:p>
     <w:p>
@@ -644,11 +725,11 @@
           <w:rFonts w:ascii="Open Sans" w:hAnsi="Open Sans" w:eastAsia="Open Sans" w:cs="Open Sans"/>
         </w:rPr>
       </w:pPr>
-      <w:bookmarkStart w:id="3" w:name="_heading=h.n3mc3ee2u8ox"/>
-      <w:bookmarkEnd w:id="3"/>
+      <w:bookmarkStart w:id="5" w:name="_heading=h.lbpc6vdprv6q"/>
+      <w:bookmarkEnd w:id="5"/>
       <w:r>
         <w:rPr/>
-        <w:t>Finding #4 { Title of Issue}</w:t>
+        <w:t>Finding #5 { Title of Issue}</w:t>
       </w:r>
     </w:p>
     <w:p>
@@ -756,13 +837,17 @@
     <w:p>
       <w:pPr>
         <w:pStyle w:val="Normal"/>
-        <w:rPr>
-          <w:rFonts w:ascii="Open Sans" w:hAnsi="Open Sans" w:eastAsia="Open Sans" w:cs="Open Sans"/>
-        </w:rPr>
-      </w:pPr>
-      <w:r>
-        <w:rPr>
-          <w:rFonts w:eastAsia="Open Sans" w:cs="Open Sans" w:ascii="Open Sans" w:hAnsi="Open Sans"/>
+        <w:spacing w:lineRule="auto" w:line="240" w:before="0" w:after="0"/>
+        <w:rPr>
+          <w:rFonts w:ascii="Open Sans" w:hAnsi="Open Sans" w:eastAsia="Open Sans" w:cs="Open Sans"/>
+          <w:b/>
+          <w:b/>
+        </w:rPr>
+      </w:pPr>
+      <w:r>
+        <w:rPr>
+          <w:rFonts w:eastAsia="Open Sans" w:cs="Open Sans" w:ascii="Open Sans" w:hAnsi="Open Sans"/>
+          <w:b/>
         </w:rPr>
       </w:r>
     </w:p>
@@ -774,142 +859,8 @@
           <w:rFonts w:ascii="Open Sans" w:hAnsi="Open Sans" w:eastAsia="Open Sans" w:cs="Open Sans"/>
         </w:rPr>
       </w:pPr>
-      <w:bookmarkStart w:id="4" w:name="_heading=h.lbpc6vdprv6q"/>
-      <w:bookmarkEnd w:id="4"/>
-      <w:r>
-        <w:rPr/>
-        <w:t>Finding #5 { Title of Issue}</w:t>
-      </w:r>
-    </w:p>
-    <w:p>
-      <w:pPr>
-        <w:pStyle w:val="Normal"/>
-        <w:spacing w:lineRule="auto" w:line="240" w:before="0" w:after="0"/>
-        <w:rPr>
-          <w:rFonts w:ascii="Open Sans" w:hAnsi="Open Sans" w:eastAsia="Open Sans" w:cs="Open Sans"/>
-        </w:rPr>
-      </w:pPr>
-      <w:r>
-        <w:rPr>
-          <w:rFonts w:eastAsia="Open Sans" w:cs="Open Sans" w:ascii="Open Sans" w:hAnsi="Open Sans"/>
-        </w:rPr>
-      </w:r>
-    </w:p>
-    <w:p>
-      <w:pPr>
-        <w:pStyle w:val="Normal"/>
-        <w:spacing w:lineRule="auto" w:line="240" w:before="0" w:after="0"/>
-        <w:rPr>
-          <w:rFonts w:ascii="Open Sans" w:hAnsi="Open Sans" w:eastAsia="Open Sans" w:cs="Open Sans"/>
-          <w:b/>
-          <w:b/>
-        </w:rPr>
-      </w:pPr>
-      <w:r>
-        <w:rPr>
-          <w:rFonts w:eastAsia="Open Sans" w:cs="Open Sans" w:ascii="Open Sans" w:hAnsi="Open Sans"/>
-          <w:b/>
-        </w:rPr>
-        <w:t>Detailed Explanation:</w:t>
-      </w:r>
-    </w:p>
-    <w:p>
-      <w:pPr>
-        <w:pStyle w:val="Normal"/>
-        <w:spacing w:lineRule="auto" w:line="240" w:before="0" w:after="0"/>
-        <w:rPr>
-          <w:rFonts w:ascii="Open Sans" w:hAnsi="Open Sans" w:eastAsia="Open Sans" w:cs="Open Sans"/>
-          <w:b/>
-          <w:b/>
-        </w:rPr>
-      </w:pPr>
-      <w:r>
-        <w:rPr>
-          <w:rFonts w:eastAsia="Open Sans" w:cs="Open Sans" w:ascii="Open Sans" w:hAnsi="Open Sans"/>
-          <w:b/>
-        </w:rPr>
-      </w:r>
-    </w:p>
-    <w:p>
-      <w:pPr>
-        <w:pStyle w:val="Normal"/>
-        <w:spacing w:lineRule="auto" w:line="240" w:before="0" w:after="0"/>
-        <w:rPr>
-          <w:rFonts w:ascii="Open Sans" w:hAnsi="Open Sans" w:eastAsia="Open Sans" w:cs="Open Sans"/>
-          <w:b/>
-          <w:b/>
-        </w:rPr>
-      </w:pPr>
-      <w:r>
-        <w:rPr>
-          <w:rFonts w:eastAsia="Open Sans" w:cs="Open Sans" w:ascii="Open Sans" w:hAnsi="Open Sans"/>
-          <w:b/>
-        </w:rPr>
-        <w:t>Regulation(s) in question:</w:t>
-      </w:r>
-    </w:p>
-    <w:p>
-      <w:pPr>
-        <w:pStyle w:val="Normal"/>
-        <w:spacing w:lineRule="auto" w:line="240" w:before="0" w:after="0"/>
-        <w:rPr>
-          <w:rFonts w:ascii="Open Sans" w:hAnsi="Open Sans" w:eastAsia="Open Sans" w:cs="Open Sans"/>
-          <w:b/>
-          <w:b/>
-        </w:rPr>
-      </w:pPr>
-      <w:r>
-        <w:rPr>
-          <w:rFonts w:eastAsia="Open Sans" w:cs="Open Sans" w:ascii="Open Sans" w:hAnsi="Open Sans"/>
-          <w:b/>
-        </w:rPr>
-      </w:r>
-    </w:p>
-    <w:p>
-      <w:pPr>
-        <w:pStyle w:val="Normal"/>
-        <w:spacing w:lineRule="auto" w:line="240" w:before="0" w:after="0"/>
-        <w:rPr>
-          <w:rFonts w:ascii="Open Sans" w:hAnsi="Open Sans" w:eastAsia="Open Sans" w:cs="Open Sans"/>
-          <w:b/>
-          <w:b/>
-        </w:rPr>
-      </w:pPr>
-      <w:r>
-        <w:rPr>
-          <w:rFonts w:eastAsia="Open Sans" w:cs="Open Sans" w:ascii="Open Sans" w:hAnsi="Open Sans"/>
-          <w:b/>
-        </w:rPr>
-        <w:t>Recommendation:</w:t>
-      </w:r>
-    </w:p>
-    <w:p>
-      <w:pPr>
-        <w:pStyle w:val="Normal"/>
-        <w:spacing w:lineRule="auto" w:line="240" w:before="0" w:after="0"/>
-        <w:rPr>
-          <w:rFonts w:ascii="Open Sans" w:hAnsi="Open Sans" w:eastAsia="Open Sans" w:cs="Open Sans"/>
-          <w:b/>
-          <w:b/>
-        </w:rPr>
-      </w:pPr>
-      <w:r>
-        <w:rPr>
-          <w:rFonts w:eastAsia="Open Sans" w:cs="Open Sans" w:ascii="Open Sans" w:hAnsi="Open Sans"/>
-          <w:b/>
-        </w:rPr>
-      </w:r>
-    </w:p>
-    <w:p>
-      <w:pPr>
-        <w:pStyle w:val="Ttulo3"/>
-        <w:ind w:left="144" w:firstLine="144"/>
-        <w:rPr>
-          <w:rFonts w:ascii="Open Sans" w:hAnsi="Open Sans" w:eastAsia="Open Sans" w:cs="Open Sans"/>
-        </w:rPr>
-      </w:pPr>
-      <w:bookmarkStart w:id="5" w:name="_heading=h.m3y6s035atjc"/>
-      <w:bookmarkEnd w:id="5"/>
+      <w:bookmarkStart w:id="6" w:name="_heading=h.m3y6s035atjc"/>
+      <w:bookmarkEnd w:id="6"/>
       <w:r>
         <w:rPr/>
         <w:t>Finding #6 { Title of Issue}</w:t>
@@ -1066,7 +1017,6 @@
       <w:keepNext w:val="false"/>
       <w:keepLines w:val="false"/>
       <w:widowControl w:val="false"/>
-      <w:pBdr/>
       <w:shd w:val="clear" w:fill="auto"/>
       <w:spacing w:lineRule="auto" w:line="276" w:before="0" w:after="0"/>
       <w:ind w:left="0" w:right="0" w:hanging="0"/>
@@ -1111,7 +1061,6 @@
             <w:keepNext w:val="false"/>
             <w:keepLines w:val="false"/>
             <w:widowControl/>
-            <w:pBdr/>
             <w:shd w:val="clear" w:fill="auto"/>
             <w:tabs>
               <w:tab w:val="center" w:pos="4680" w:leader="none"/>
@@ -1172,7 +1121,6 @@
             <w:keepNext w:val="false"/>
             <w:keepLines w:val="false"/>
             <w:widowControl/>
-            <w:pBdr/>
             <w:shd w:val="clear" w:fill="auto"/>
             <w:tabs>
               <w:tab w:val="center" w:pos="4680" w:leader="none"/>
@@ -1228,7 +1176,6 @@
       <w:keepNext w:val="false"/>
       <w:keepLines w:val="false"/>
       <w:widowControl/>
-      <w:pBdr/>
       <w:shd w:val="clear" w:fill="auto"/>
       <w:tabs>
         <w:tab w:val="center" w:pos="4680" w:leader="none"/>
@@ -1271,7 +1218,6 @@
         <w:sz w:val="20"/>
         <w:szCs w:val="20"/>
         <w:u w:val="none"/>
-        <w:shd w:fill="auto" w:val="clear"/>
         <w:vertAlign w:val="baseline"/>
       </w:rPr>
     </w:r>
@@ -1316,13 +1262,13 @@
   </w:style>
   <w:style w:type="paragraph" w:styleId="Ttulo1">
     <w:name w:val="Heading 1"/>
-    <w:basedOn w:val="Normal1"/>
     <w:next w:val="Normal"/>
     <w:link w:val="Heading1Char"/>
     <w:uiPriority w:val="9"/>
     <w:qFormat/>
     <w:rsid w:val="00993dd4"/>
     <w:pPr>
+      <w:widowControl w:val="false"/>
       <w:pBdr>
         <w:top w:val="single" w:sz="8" w:space="0" w:color="009DD9"/>
         <w:left w:val="single" w:sz="8" w:space="0" w:color="009DD9"/>
@@ -1330,7 +1276,7 @@
         <w:right w:val="single" w:sz="8" w:space="0" w:color="009DD9"/>
       </w:pBdr>
       <w:shd w:val="clear" w:color="auto" w:fill="C4EEFF" w:themeFill="accent2" w:themeFillTint="33"/>
-      <w:spacing w:lineRule="auto" w:line="268" w:before="480" w:after="100"/>
+      <w:spacing w:lineRule="auto" w:line="266" w:before="480" w:after="100"/>
       <w:contextualSpacing/>
       <w:outlineLvl w:val="0"/>
     </w:pPr>
@@ -1338,14 +1284,16 @@
       <w:rFonts w:ascii="Calibri Light" w:hAnsi="Calibri Light" w:eastAsia="" w:cs="" w:asciiTheme="majorHAnsi" w:cstheme="majorBidi" w:eastAsiaTheme="majorEastAsia" w:hAnsiTheme="majorHAnsi"/>
       <w:b/>
       <w:bCs/>
+      <w:i/>
       <w:color w:val="004D6C" w:themeColor="accent2" w:themeShade="7f"/>
+      <w:kern w:val="0"/>
       <w:sz w:val="22"/>
       <w:szCs w:val="22"/>
+      <w:lang w:val="en-US" w:eastAsia="zh-CN" w:bidi="hi-IN"/>
     </w:rPr>
   </w:style>
   <w:style w:type="paragraph" w:styleId="Ttulo2">
     <w:name w:val="Heading 2"/>
-    <w:basedOn w:val="Normal1"/>
     <w:next w:val="Normal"/>
     <w:link w:val="Heading2Char"/>
     <w:uiPriority w:val="9"/>
@@ -1353,13 +1301,14 @@
     <w:qFormat/>
     <w:rsid w:val="00993dd4"/>
     <w:pPr>
+      <w:widowControl w:val="false"/>
       <w:pBdr>
         <w:top w:val="single" w:sz="4" w:space="0" w:color="009DD9"/>
         <w:left w:val="single" w:sz="48" w:space="2" w:color="009DD9"/>
         <w:bottom w:val="single" w:sz="4" w:space="0" w:color="009DD9"/>
         <w:right w:val="single" w:sz="4" w:space="4" w:color="009DD9"/>
       </w:pBdr>
-      <w:spacing w:lineRule="auto" w:line="268" w:before="200" w:after="100"/>
+      <w:spacing w:lineRule="auto" w:line="266" w:before="200" w:after="100"/>
       <w:ind w:left="144" w:hanging="0"/>
       <w:contextualSpacing/>
       <w:outlineLvl w:val="1"/>
@@ -1368,14 +1317,16 @@
       <w:rFonts w:ascii="Calibri Light" w:hAnsi="Calibri Light" w:eastAsia="" w:cs="" w:asciiTheme="majorHAnsi" w:cstheme="majorBidi" w:eastAsiaTheme="majorEastAsia" w:hAnsiTheme="majorHAnsi"/>
       <w:b/>
       <w:bCs/>
+      <w:i/>
       <w:color w:val="0075A2" w:themeColor="accent2" w:themeShade="bf"/>
+      <w:kern w:val="0"/>
       <w:sz w:val="22"/>
       <w:szCs w:val="22"/>
+      <w:lang w:val="en-US" w:eastAsia="zh-CN" w:bidi="hi-IN"/>
     </w:rPr>
   </w:style>
   <w:style w:type="paragraph" w:styleId="Ttulo3">
     <w:name w:val="Heading 3"/>
-    <w:basedOn w:val="Normal1"/>
     <w:next w:val="Normal"/>
     <w:link w:val="Heading3Char"/>
     <w:uiPriority w:val="9"/>
@@ -1383,6 +1334,7 @@
     <w:qFormat/>
     <w:rsid w:val="00993dd4"/>
     <w:pPr>
+      <w:widowControl w:val="false"/>
       <w:pBdr>
         <w:left w:val="single" w:sz="48" w:space="2" w:color="009DD9"/>
         <w:bottom w:val="single" w:sz="4" w:space="0" w:color="009DD9"/>
@@ -1396,14 +1348,16 @@
       <w:rFonts w:ascii="Calibri Light" w:hAnsi="Calibri Light" w:eastAsia="" w:cs="" w:asciiTheme="majorHAnsi" w:cstheme="majorBidi" w:eastAsiaTheme="majorEastAsia" w:hAnsiTheme="majorHAnsi"/>
       <w:b/>
       <w:bCs/>
+      <w:i/>
       <w:color w:val="0075A2" w:themeColor="accent2" w:themeShade="bf"/>
+      <w:kern w:val="0"/>
       <w:sz w:val="22"/>
       <w:szCs w:val="22"/>
+      <w:lang w:val="en-US" w:eastAsia="zh-CN" w:bidi="hi-IN"/>
     </w:rPr>
   </w:style>
   <w:style w:type="paragraph" w:styleId="Ttulo4">
     <w:name w:val="Heading 4"/>
-    <w:basedOn w:val="Normal1"/>
     <w:next w:val="Normal"/>
     <w:link w:val="Heading4Char"/>
     <w:uiPriority w:val="9"/>
@@ -1412,6 +1366,7 @@
     <w:qFormat/>
     <w:rsid w:val="00993dd4"/>
     <w:pPr>
+      <w:widowControl w:val="false"/>
       <w:pBdr>
         <w:left w:val="single" w:sz="4" w:space="2" w:color="009DD9"/>
         <w:bottom w:val="single" w:sz="4" w:space="2" w:color="009DD9"/>
@@ -1425,14 +1380,16 @@
       <w:rFonts w:ascii="Calibri Light" w:hAnsi="Calibri Light" w:eastAsia="" w:cs="" w:asciiTheme="majorHAnsi" w:cstheme="majorBidi" w:eastAsiaTheme="majorEastAsia" w:hAnsiTheme="majorHAnsi"/>
       <w:b/>
       <w:bCs/>
+      <w:i/>
       <w:color w:val="0075A2" w:themeColor="accent2" w:themeShade="bf"/>
+      <w:kern w:val="0"/>
       <w:sz w:val="22"/>
       <w:szCs w:val="22"/>
+      <w:lang w:val="en-US" w:eastAsia="zh-CN" w:bidi="hi-IN"/>
     </w:rPr>
   </w:style>
   <w:style w:type="paragraph" w:styleId="Ttulo5">
     <w:name w:val="Heading 5"/>
-    <w:basedOn w:val="Normal1"/>
     <w:next w:val="Normal"/>
     <w:link w:val="Heading5Char"/>
     <w:uiPriority w:val="9"/>
@@ -1441,6 +1398,7 @@
     <w:qFormat/>
     <w:rsid w:val="00993dd4"/>
     <w:pPr>
+      <w:widowControl w:val="false"/>
       <w:pBdr>
         <w:left w:val="dotted" w:sz="4" w:space="2" w:color="009DD9"/>
         <w:bottom w:val="dotted" w:sz="4" w:space="2" w:color="009DD9"/>
@@ -1454,14 +1412,16 @@
       <w:rFonts w:ascii="Calibri Light" w:hAnsi="Calibri Light" w:eastAsia="" w:cs="" w:asciiTheme="majorHAnsi" w:cstheme="majorBidi" w:eastAsiaTheme="majorEastAsia" w:hAnsiTheme="majorHAnsi"/>
       <w:b/>
       <w:bCs/>
+      <w:i/>
       <w:color w:val="0075A2" w:themeColor="accent2" w:themeShade="bf"/>
+      <w:kern w:val="0"/>
       <w:sz w:val="22"/>
       <w:szCs w:val="22"/>
+      <w:lang w:val="en-US" w:eastAsia="zh-CN" w:bidi="hi-IN"/>
     </w:rPr>
   </w:style>
   <w:style w:type="paragraph" w:styleId="Ttulo6">
     <w:name w:val="Heading 6"/>
-    <w:basedOn w:val="Normal1"/>
     <w:next w:val="Normal"/>
     <w:link w:val="Heading6Char"/>
     <w:uiPriority w:val="9"/>
@@ -1470,6 +1430,7 @@
     <w:qFormat/>
     <w:rsid w:val="00993dd4"/>
     <w:pPr>
+      <w:widowControl w:val="false"/>
       <w:pBdr>
         <w:bottom w:val="single" w:sz="4" w:space="2" w:color="89DEFF"/>
       </w:pBdr>
@@ -1479,14 +1440,16 @@
     </w:pPr>
     <w:rPr>
       <w:rFonts w:ascii="Calibri Light" w:hAnsi="Calibri Light" w:eastAsia="" w:cs="" w:asciiTheme="majorHAnsi" w:cstheme="majorBidi" w:eastAsiaTheme="majorEastAsia" w:hAnsiTheme="majorHAnsi"/>
+      <w:i/>
       <w:color w:val="0075A2" w:themeColor="accent2" w:themeShade="bf"/>
+      <w:kern w:val="0"/>
       <w:sz w:val="22"/>
       <w:szCs w:val="22"/>
+      <w:lang w:val="en-US" w:eastAsia="zh-CN" w:bidi="hi-IN"/>
     </w:rPr>
   </w:style>
   <w:style w:type="paragraph" w:styleId="Ttulo7">
     <w:name w:val="Heading 7"/>
-    <w:basedOn w:val="Normal1"/>
     <w:next w:val="Normal"/>
     <w:link w:val="Heading7Char"/>
     <w:uiPriority w:val="9"/>
@@ -1495,6 +1458,7 @@
     <w:qFormat/>
     <w:rsid w:val="00993dd4"/>
     <w:pPr>
+      <w:widowControl w:val="false"/>
       <w:pBdr>
         <w:bottom w:val="dotted" w:sz="4" w:space="2" w:color="4FCDFF"/>
       </w:pBdr>
@@ -1504,14 +1468,16 @@
     </w:pPr>
     <w:rPr>
       <w:rFonts w:ascii="Calibri Light" w:hAnsi="Calibri Light" w:eastAsia="" w:cs="" w:asciiTheme="majorHAnsi" w:cstheme="majorBidi" w:eastAsiaTheme="majorEastAsia" w:hAnsiTheme="majorHAnsi"/>
+      <w:i/>
       <w:color w:val="0075A2" w:themeColor="accent2" w:themeShade="bf"/>
+      <w:kern w:val="0"/>
       <w:sz w:val="22"/>
       <w:szCs w:val="22"/>
+      <w:lang w:val="en-US" w:eastAsia="zh-CN" w:bidi="hi-IN"/>
     </w:rPr>
   </w:style>
   <w:style w:type="paragraph" w:styleId="Ttulo8">
     <w:name w:val="Heading 8"/>
-    <w:basedOn w:val="Normal1"/>
     <w:next w:val="Normal"/>
     <w:link w:val="Heading8Char"/>
     <w:uiPriority w:val="9"/>
@@ -1520,20 +1486,23 @@
     <w:qFormat/>
     <w:rsid w:val="00993dd4"/>
     <w:pPr>
+      <w:widowControl w:val="false"/>
       <w:spacing w:lineRule="auto" w:line="240" w:before="200" w:after="100"/>
       <w:contextualSpacing/>
       <w:outlineLvl w:val="7"/>
     </w:pPr>
     <w:rPr>
       <w:rFonts w:ascii="Calibri Light" w:hAnsi="Calibri Light" w:eastAsia="" w:cs="" w:asciiTheme="majorHAnsi" w:cstheme="majorBidi" w:eastAsiaTheme="majorEastAsia" w:hAnsiTheme="majorHAnsi"/>
+      <w:i/>
       <w:color w:val="009DD9" w:themeColor="accent2"/>
+      <w:kern w:val="0"/>
       <w:sz w:val="22"/>
       <w:szCs w:val="22"/>
+      <w:lang w:val="en-US" w:eastAsia="zh-CN" w:bidi="hi-IN"/>
     </w:rPr>
   </w:style>
   <w:style w:type="paragraph" w:styleId="Ttulo9">
     <w:name w:val="Heading 9"/>
-    <w:basedOn w:val="Normal1"/>
     <w:next w:val="Normal"/>
     <w:link w:val="Heading9Char"/>
     <w:uiPriority w:val="9"/>
@@ -1542,13 +1511,19 @@
     <w:qFormat/>
     <w:rsid w:val="00993dd4"/>
     <w:pPr>
+      <w:widowControl w:val="false"/>
       <w:spacing w:lineRule="auto" w:line="240" w:before="200" w:after="100"/>
       <w:contextualSpacing/>
       <w:outlineLvl w:val="8"/>
     </w:pPr>
     <w:rPr>
       <w:rFonts w:ascii="Calibri Light" w:hAnsi="Calibri Light" w:eastAsia="" w:cs="" w:asciiTheme="majorHAnsi" w:cstheme="majorBidi" w:eastAsiaTheme="majorEastAsia" w:hAnsiTheme="majorHAnsi"/>
+      <w:i/>
       <w:color w:val="009DD9" w:themeColor="accent2"/>
+      <w:kern w:val="0"/>
+      <w:sz w:val="20"/>
+      <w:szCs w:val="20"/>
+      <w:lang w:val="en-US" w:eastAsia="zh-CN" w:bidi="hi-IN"/>
     </w:rPr>
   </w:style>
   <w:style w:type="character" w:styleId="DefaultParagraphFont" w:default="1">
@@ -1823,6 +1798,7 @@
       <w:color w:val="FFFFFF" w:themeColor="background1"/>
       <w:position w:val="0"/>
       <w:sz w:val="20"/>
+      <w:sz w:val="20"/>
       <w:bdr w:val="single" w:sz="18" w:space="0" w:color="009DD9"/>
       <w:shd w:fill="009DD9" w:val="clear"/>
       <w:vertAlign w:val="baseline"/>
@@ -1948,7 +1924,7 @@
       <w:rFonts w:cs="Lohit Devanagari"/>
     </w:rPr>
   </w:style>
-  <w:style w:type="paragraph" w:styleId="Normal1" w:default="1">
+  <w:style w:type="paragraph" w:styleId="LOnormal" w:default="1">
     <w:name w:val="LO-normal"/>
     <w:qFormat/>
     <w:pPr>
@@ -1968,7 +1944,7 @@
   </w:style>
   <w:style w:type="paragraph" w:styleId="Titular">
     <w:name w:val="Title"/>
-    <w:basedOn w:val="Normal1"/>
+    <w:basedOn w:val="LOnormal"/>
     <w:next w:val="Normal"/>
     <w:link w:val="TitleChar"/>
     <w:uiPriority w:val="10"/>
@@ -1993,7 +1969,7 @@
   </w:style>
   <w:style w:type="paragraph" w:styleId="Caption">
     <w:name w:val="caption"/>
-    <w:basedOn w:val="Normal1"/>
+    <w:basedOn w:val="LOnormal"/>
     <w:next w:val="Normal"/>
     <w:uiPriority w:val="35"/>
     <w:semiHidden/>
@@ -2011,7 +1987,7 @@
   </w:style>
   <w:style w:type="paragraph" w:styleId="Subttulo">
     <w:name w:val="Subtitle"/>
-    <w:basedOn w:val="Normal1"/>
+    <w:basedOn w:val="LOnormal"/>
     <w:next w:val="Normal"/>
     <w:link w:val="SubtitleChar"/>
     <w:uiPriority w:val="11"/>
@@ -2033,7 +2009,7 @@
   </w:style>
   <w:style w:type="paragraph" w:styleId="NoSpacing">
     <w:name w:val="No Spacing"/>
-    <w:basedOn w:val="Normal1"/>
+    <w:basedOn w:val="LOnormal"/>
     <w:link w:val="NoSpacingChar"/>
     <w:uiPriority w:val="1"/>
     <w:qFormat/>
@@ -2045,7 +2021,7 @@
   </w:style>
   <w:style w:type="paragraph" w:styleId="ListParagraph">
     <w:name w:val="List Paragraph"/>
-    <w:basedOn w:val="Normal1"/>
+    <w:basedOn w:val="LOnormal"/>
     <w:uiPriority w:val="34"/>
     <w:qFormat/>
     <w:rsid w:val="00993dd4"/>
@@ -2058,7 +2034,7 @@
   </w:style>
   <w:style w:type="paragraph" w:styleId="Quote">
     <w:name w:val="Quote"/>
-    <w:basedOn w:val="Normal1"/>
+    <w:basedOn w:val="LOnormal"/>
     <w:next w:val="Normal"/>
     <w:link w:val="QuoteChar"/>
     <w:uiPriority w:val="29"/>
@@ -2073,7 +2049,7 @@
   </w:style>
   <w:style w:type="paragraph" w:styleId="IntenseQuote">
     <w:name w:val="Intense Quote"/>
-    <w:basedOn w:val="Normal1"/>
+    <w:basedOn w:val="LOnormal"/>
     <w:next w:val="Normal"/>
     <w:link w:val="IntenseQuoteChar"/>
     <w:uiPriority w:val="30"/>
@@ -2105,7 +2081,7 @@
     <w:qFormat/>
     <w:rsid w:val="00993dd4"/>
     <w:pPr>
-      <w:shd w:fill="C4EEFF" w:val="clear"/>
+      <w:shd w:val="clear" w:fill="C4EEFF"/>
     </w:pPr>
     <w:rPr/>
   </w:style>
@@ -2115,7 +2091,7 @@
     <w:qFormat/>
     <w:rsid w:val="008f1f0a"/>
     <w:pPr>
-      <w:shd w:fill="009DD9" w:val="clear"/>
+      <w:shd w:val="clear" w:fill="009DD9"/>
     </w:pPr>
     <w:rPr>
       <w:b/>
@@ -2127,7 +2103,7 @@
   </w:style>
   <w:style w:type="paragraph" w:styleId="Cabecera">
     <w:name w:val="Header"/>
-    <w:basedOn w:val="Normal1"/>
+    <w:basedOn w:val="LOnormal"/>
     <w:link w:val="HeaderChar"/>
     <w:uiPriority w:val="99"/>
     <w:unhideWhenUsed/>
@@ -2143,7 +2119,7 @@
   </w:style>
   <w:style w:type="paragraph" w:styleId="Piedepgina">
     <w:name w:val="Footer"/>
-    <w:basedOn w:val="Normal1"/>
+    <w:basedOn w:val="LOnormal"/>
     <w:link w:val="FooterChar"/>
     <w:uiPriority w:val="99"/>
     <w:unhideWhenUsed/>
@@ -2159,7 +2135,7 @@
   </w:style>
   <w:style w:type="paragraph" w:styleId="NormalWeb">
     <w:name w:val="Normal (Web)"/>
-    <w:basedOn w:val="Normal1"/>
+    <w:basedOn w:val="LOnormal"/>
     <w:uiPriority w:val="99"/>
     <w:semiHidden/>
     <w:unhideWhenUsed/>

</xml_diff>

<commit_message>
feat: add new finding of app
</commit_message>
<xml_diff>
--- a/udacity_health_care_privacy_assessment/Udacity Health Privacy Assessment.docx
+++ b/udacity_health_care_privacy_assessment/Udacity Health Privacy Assessment.docx
@@ -82,211 +82,105 @@
           <w:szCs w:val="24"/>
         </w:rPr>
       </w:pPr>
-    </w:p>
-    <w:p>
-      <w:pPr>
-        <w:pStyle w:val="Ttulo2"/>
-        <w:ind w:firstLine="144"/>
-        <w:rPr>
-          <w:rFonts w:ascii="Times New Roman" w:eastAsia="Times New Roman" w:hAnsi="Times New Roman" w:cs="Times New Roman"/>
-        </w:rPr>
-      </w:pPr>
-      <w:r>
-        <w:t>Number of Findings </w:t>
-      </w:r>
-    </w:p>
-    <w:p>
-      <w:pPr>
-        <w:spacing w:after="240" w:line="240" w:lineRule="auto"/>
-      </w:pPr>
       <w:r>
         <w:rPr>
           <w:rFonts w:ascii="Times New Roman" w:eastAsia="Times New Roman" w:hAnsi="Times New Roman" w:cs="Times New Roman"/>
           <w:sz w:val="24"/>
           <w:szCs w:val="24"/>
         </w:rPr>
-        <w:t>Total: 6</w:t>
-      </w:r>
-    </w:p>
-    <w:p>
-      <w:pPr>
-        <w:spacing w:after="240" w:line="240" w:lineRule="auto"/>
+        <w:t>There are several points need to improve</w:t>
+      </w:r>
+      <w:r>
         <w:rPr>
           <w:rFonts w:ascii="Times New Roman" w:eastAsia="Times New Roman" w:hAnsi="Times New Roman" w:cs="Times New Roman"/>
           <w:sz w:val="24"/>
           <w:szCs w:val="24"/>
         </w:rPr>
-      </w:pPr>
-    </w:p>
-    <w:p>
-      <w:pPr>
-        <w:pStyle w:val="Ttulo3"/>
-        <w:ind w:firstLine="144"/>
-      </w:pPr>
-      <w:bookmarkStart w:id="0" w:name="_heading=h.708m53vdfvwl"/>
-      <w:bookmarkEnd w:id="0"/>
-      <w:r>
-        <w:t>Finding #</w:t>
-      </w:r>
-      <w:proofErr w:type="gramStart"/>
-      <w:r>
-        <w:t xml:space="preserve">1  </w:t>
-      </w:r>
-      <w:r>
-        <w:rPr>
-          <w:rFonts w:ascii="Calibry light" w:eastAsia="Times New Roman" w:hAnsi="Calibry light" w:cs="Times New Roman"/>
-        </w:rPr>
-        <w:t>missing</w:t>
-      </w:r>
-      <w:proofErr w:type="gramEnd"/>
-      <w:r>
-        <w:rPr>
-          <w:rFonts w:ascii="Calibry light" w:eastAsia="Times New Roman" w:hAnsi="Calibry light" w:cs="Times New Roman"/>
-        </w:rPr>
-        <w:t xml:space="preserve"> the parents data in database to notify in children users case</w:t>
-      </w:r>
-    </w:p>
-    <w:p>
-      <w:pPr>
-        <w:spacing w:after="0" w:line="240" w:lineRule="auto"/>
+        <w:t xml:space="preserve"> about privacy in system</w:t>
+      </w:r>
+      <w:r>
         <w:rPr>
           <w:rFonts w:ascii="Times New Roman" w:eastAsia="Times New Roman" w:hAnsi="Times New Roman" w:cs="Times New Roman"/>
           <w:sz w:val="24"/>
           <w:szCs w:val="24"/>
         </w:rPr>
-      </w:pPr>
-    </w:p>
-    <w:p>
-      <w:pPr>
-        <w:spacing w:after="0" w:line="240" w:lineRule="auto"/>
-      </w:pPr>
-      <w:r>
-        <w:rPr>
-          <w:rFonts w:ascii="Arial" w:eastAsia="Arial" w:hAnsi="Arial" w:cs="Arial"/>
-          <w:b/>
-        </w:rPr>
-        <w:t xml:space="preserve">Detail </w:t>
-      </w:r>
-      <w:proofErr w:type="spellStart"/>
-      <w:r>
-        <w:rPr>
-          <w:rFonts w:ascii="Arial" w:eastAsia="Arial" w:hAnsi="Arial" w:cs="Arial"/>
-          <w:b/>
-        </w:rPr>
-        <w:t>Explanation:in</w:t>
-      </w:r>
-      <w:proofErr w:type="spellEnd"/>
-      <w:r>
-        <w:rPr>
-          <w:rFonts w:ascii="Arial" w:eastAsia="Arial" w:hAnsi="Arial" w:cs="Arial"/>
-          <w:b/>
-        </w:rPr>
-        <w:t xml:space="preserve"> database, there are users under 13 years; In COPPA said the parents need to get </w:t>
-      </w:r>
-      <w:proofErr w:type="gramStart"/>
-      <w:r>
-        <w:rPr>
-          <w:rFonts w:ascii="Arial" w:eastAsia="Arial" w:hAnsi="Arial" w:cs="Arial"/>
-          <w:b/>
-        </w:rPr>
-        <w:t>notification  but</w:t>
-      </w:r>
-      <w:proofErr w:type="gramEnd"/>
-      <w:r>
-        <w:rPr>
-          <w:rFonts w:ascii="Arial" w:eastAsia="Arial" w:hAnsi="Arial" w:cs="Arial"/>
-          <w:b/>
-        </w:rPr>
-        <w:t xml:space="preserve"> the data do not explicitly indicate who is the parents and way to communicate him, only the child user. Example:  4 and 7 records in “patient-</w:t>
-      </w:r>
-      <w:proofErr w:type="spellStart"/>
-      <w:r>
-        <w:rPr>
-          <w:rFonts w:ascii="Arial" w:eastAsia="Arial" w:hAnsi="Arial" w:cs="Arial"/>
-          <w:b/>
-        </w:rPr>
-        <w:t>r</w:t>
-      </w:r>
-      <w:r>
-        <w:rPr>
-          <w:rFonts w:ascii="Arial" w:eastAsia="Arial" w:hAnsi="Arial" w:cs="Arial"/>
-          <w:b/>
-        </w:rPr>
-        <w:t>egistration.db</w:t>
-      </w:r>
-      <w:proofErr w:type="spellEnd"/>
-      <w:r>
-        <w:rPr>
-          <w:rFonts w:ascii="Arial" w:eastAsia="Arial" w:hAnsi="Arial" w:cs="Arial"/>
-          <w:b/>
-        </w:rPr>
-        <w:t xml:space="preserve"> part 4”</w:t>
-      </w:r>
-    </w:p>
-    <w:p>
-      <w:pPr>
-        <w:spacing w:after="0" w:line="240" w:lineRule="auto"/>
+        <w:t>. Those points are related with children, medical acts in focus of notification</w:t>
+      </w:r>
+      <w:r>
         <w:rPr>
           <w:rFonts w:ascii="Times New Roman" w:eastAsia="Times New Roman" w:hAnsi="Times New Roman" w:cs="Times New Roman"/>
           <w:sz w:val="24"/>
           <w:szCs w:val="24"/>
         </w:rPr>
-      </w:pPr>
-    </w:p>
-    <w:p>
-      <w:pPr>
-        <w:spacing w:after="0" w:line="240" w:lineRule="auto"/>
-      </w:pPr>
-      <w:r>
-        <w:rPr>
-          <w:rFonts w:ascii="Arial" w:eastAsia="Arial" w:hAnsi="Arial" w:cs="Arial"/>
-          <w:b/>
-        </w:rPr>
-        <w:t>Regulation(s) in question:  COPPA</w:t>
-      </w:r>
-    </w:p>
-    <w:p>
-      <w:pPr>
-        <w:spacing w:after="0" w:line="240" w:lineRule="auto"/>
+        <w:t>;</w:t>
+      </w:r>
+      <w:r>
         <w:rPr>
           <w:rFonts w:ascii="Times New Roman" w:eastAsia="Times New Roman" w:hAnsi="Times New Roman" w:cs="Times New Roman"/>
           <w:sz w:val="24"/>
           <w:szCs w:val="24"/>
         </w:rPr>
-      </w:pPr>
-    </w:p>
-    <w:p>
-      <w:pPr>
-        <w:spacing w:after="0" w:line="240" w:lineRule="auto"/>
-      </w:pPr>
-      <w:r>
-        <w:rPr>
-          <w:rFonts w:ascii="Arial" w:eastAsia="Arial" w:hAnsi="Arial" w:cs="Arial"/>
-          <w:b/>
-        </w:rPr>
-        <w:t xml:space="preserve">Recommendation: </w:t>
-      </w:r>
-      <w:r>
-        <w:rPr>
-          <w:rFonts w:ascii="Arial" w:eastAsia="Arial" w:hAnsi="Arial" w:cs="Arial"/>
-          <w:b/>
-        </w:rPr>
-        <w:t>model and store in database, fields that indicate who is the father/mother and ways to communicate him/her,</w:t>
-      </w:r>
-    </w:p>
-    <w:p>
-      <w:pPr>
-        <w:spacing w:after="0" w:line="240" w:lineRule="auto"/>
-        <w:rPr>
-          <w:rFonts w:ascii="Arial" w:eastAsia="Arial" w:hAnsi="Arial" w:cs="Arial"/>
-        </w:rPr>
-      </w:pPr>
-    </w:p>
-    <w:p>
-      <w:pPr>
-        <w:spacing w:after="0" w:line="240" w:lineRule="auto"/>
-        <w:rPr>
-          <w:rFonts w:ascii="Arial" w:eastAsia="Arial" w:hAnsi="Arial" w:cs="Arial"/>
+        <w:t xml:space="preserve"> consent</w:t>
+      </w:r>
+      <w:r>
+        <w:rPr>
+          <w:rFonts w:ascii="Times New Roman" w:eastAsia="Times New Roman" w:hAnsi="Times New Roman" w:cs="Times New Roman"/>
+          <w:sz w:val="24"/>
+          <w:szCs w:val="24"/>
+        </w:rPr>
+        <w:t>, security</w:t>
+      </w:r>
+      <w:r>
+        <w:rPr>
+          <w:rFonts w:ascii="Times New Roman" w:eastAsia="Times New Roman" w:hAnsi="Times New Roman" w:cs="Times New Roman"/>
+          <w:sz w:val="24"/>
+          <w:szCs w:val="24"/>
+        </w:rPr>
+        <w:t xml:space="preserve"> and control access of data of user</w:t>
+      </w:r>
+      <w:bookmarkStart w:id="0" w:name="_GoBack"/>
+      <w:bookmarkEnd w:id="0"/>
+      <w:r>
+        <w:rPr>
+          <w:rFonts w:ascii="Times New Roman" w:eastAsia="Times New Roman" w:hAnsi="Times New Roman" w:cs="Times New Roman"/>
+          <w:sz w:val="24"/>
+          <w:szCs w:val="24"/>
+        </w:rPr>
+        <w:t>.</w:t>
+      </w:r>
+    </w:p>
+    <w:p>
+      <w:pPr>
+        <w:pStyle w:val="Ttulo2"/>
+        <w:ind w:firstLine="144"/>
+        <w:rPr>
+          <w:rFonts w:ascii="Times New Roman" w:eastAsia="Times New Roman" w:hAnsi="Times New Roman" w:cs="Times New Roman"/>
+        </w:rPr>
+      </w:pPr>
+      <w:r>
+        <w:t>Number of Findings </w:t>
+      </w:r>
+    </w:p>
+    <w:p>
+      <w:pPr>
+        <w:spacing w:after="240" w:line="240" w:lineRule="auto"/>
+      </w:pPr>
+      <w:r>
+        <w:rPr>
+          <w:rFonts w:ascii="Times New Roman" w:eastAsia="Times New Roman" w:hAnsi="Times New Roman" w:cs="Times New Roman"/>
+          <w:sz w:val="24"/>
+          <w:szCs w:val="24"/>
+        </w:rPr>
+        <w:t>Total: 6</w:t>
+      </w:r>
+    </w:p>
+    <w:p>
+      <w:pPr>
+        <w:spacing w:after="240" w:line="240" w:lineRule="auto"/>
+        <w:rPr>
+          <w:rFonts w:ascii="Times New Roman" w:eastAsia="Times New Roman" w:hAnsi="Times New Roman" w:cs="Times New Roman"/>
+          <w:sz w:val="24"/>
+          <w:szCs w:val="24"/>
         </w:rPr>
       </w:pPr>
     </w:p>
@@ -295,123 +189,156 @@
         <w:pStyle w:val="Ttulo3"/>
         <w:ind w:firstLine="144"/>
       </w:pPr>
-      <w:bookmarkStart w:id="1" w:name="_heading=h.ytw2nc5v9254"/>
+      <w:bookmarkStart w:id="1" w:name="_heading=h.708m53vdfvwl"/>
       <w:bookmarkEnd w:id="1"/>
       <w:r>
-        <w:t>Finding #2 Don’t get parental consent for children users</w:t>
-      </w:r>
-    </w:p>
-    <w:p>
-      <w:pPr>
-        <w:spacing w:after="0" w:line="240" w:lineRule="auto"/>
-        <w:rPr>
-          <w:rFonts w:ascii="Open Sans" w:eastAsia="Open Sans" w:hAnsi="Open Sans" w:cs="Open Sans"/>
-          <w:color w:val="000000"/>
-        </w:rPr>
-      </w:pPr>
-    </w:p>
-    <w:p>
-      <w:pPr>
-        <w:spacing w:after="0" w:line="240" w:lineRule="auto"/>
-      </w:pPr>
-      <w:r>
-        <w:rPr>
-          <w:rFonts w:ascii="Open Sans" w:eastAsia="Open Sans" w:hAnsi="Open Sans" w:cs="Open Sans"/>
-          <w:b/>
-          <w:color w:val="000000"/>
-        </w:rPr>
-        <w:t>Detailed Expl</w:t>
-      </w:r>
-      <w:r>
-        <w:rPr>
-          <w:rFonts w:ascii="Open Sans" w:eastAsia="Open Sans" w:hAnsi="Open Sans" w:cs="Open Sans"/>
-          <w:b/>
-          <w:color w:val="000000"/>
-        </w:rPr>
-        <w:t xml:space="preserve">anation: in document of specification. Doesn’t indicate the process to get a parental consent in case of </w:t>
+        <w:t>Finding #</w:t>
+      </w:r>
+      <w:proofErr w:type="gramStart"/>
+      <w:r>
+        <w:t xml:space="preserve">1  </w:t>
+      </w:r>
+      <w:r>
+        <w:rPr>
+          <w:rFonts w:ascii="Calibry light" w:eastAsia="Times New Roman" w:hAnsi="Calibry light" w:cs="Times New Roman"/>
+        </w:rPr>
+        <w:t>missing</w:t>
+      </w:r>
+      <w:proofErr w:type="gramEnd"/>
+      <w:r>
+        <w:rPr>
+          <w:rFonts w:ascii="Calibry light" w:eastAsia="Times New Roman" w:hAnsi="Calibry light" w:cs="Times New Roman"/>
+        </w:rPr>
+        <w:t xml:space="preserve"> the parents data in database to notify in children users case</w:t>
+      </w:r>
+    </w:p>
+    <w:p>
+      <w:pPr>
+        <w:spacing w:after="0" w:line="240" w:lineRule="auto"/>
+        <w:rPr>
+          <w:rFonts w:ascii="Times New Roman" w:eastAsia="Times New Roman" w:hAnsi="Times New Roman" w:cs="Times New Roman"/>
+          <w:sz w:val="24"/>
+          <w:szCs w:val="24"/>
+        </w:rPr>
+      </w:pPr>
+    </w:p>
+    <w:p>
+      <w:pPr>
+        <w:spacing w:after="0" w:line="240" w:lineRule="auto"/>
+      </w:pPr>
+      <w:r>
+        <w:rPr>
+          <w:rFonts w:ascii="Arial" w:eastAsia="Arial" w:hAnsi="Arial" w:cs="Arial"/>
+          <w:b/>
+        </w:rPr>
+        <w:t xml:space="preserve">Detail </w:t>
       </w:r>
       <w:proofErr w:type="spellStart"/>
       <w:r>
         <w:rPr>
-          <w:rFonts w:ascii="Open Sans" w:eastAsia="Open Sans" w:hAnsi="Open Sans" w:cs="Open Sans"/>
-          <w:b/>
-          <w:color w:val="000000"/>
-        </w:rPr>
-        <w:t>childre</w:t>
+          <w:rFonts w:ascii="Arial" w:eastAsia="Arial" w:hAnsi="Arial" w:cs="Arial"/>
+          <w:b/>
+        </w:rPr>
+        <w:t>Explanation:in</w:t>
       </w:r>
       <w:proofErr w:type="spellEnd"/>
       <w:r>
         <w:rPr>
-          <w:rFonts w:ascii="Open Sans" w:eastAsia="Open Sans" w:hAnsi="Open Sans" w:cs="Open Sans"/>
-          <w:b/>
-          <w:color w:val="000000"/>
-        </w:rPr>
-        <w:t xml:space="preserve"> user registration in system. Also don't store any data associated this process.</w:t>
-      </w:r>
-    </w:p>
-    <w:p>
-      <w:pPr>
-        <w:spacing w:after="0" w:line="240" w:lineRule="auto"/>
-        <w:rPr>
-          <w:rFonts w:ascii="Open Sans" w:eastAsia="Open Sans" w:hAnsi="Open Sans" w:cs="Open Sans"/>
-          <w:b/>
-        </w:rPr>
-      </w:pPr>
-    </w:p>
-    <w:p>
-      <w:pPr>
-        <w:spacing w:after="0" w:line="240" w:lineRule="auto"/>
-      </w:pPr>
-      <w:r>
-        <w:rPr>
-          <w:rFonts w:ascii="Open Sans" w:eastAsia="Open Sans" w:hAnsi="Open Sans" w:cs="Open Sans"/>
-          <w:b/>
-          <w:color w:val="000000"/>
-        </w:rPr>
-        <w:t>Regulation(s) in question: COPPA</w:t>
-      </w:r>
-    </w:p>
-    <w:p>
-      <w:pPr>
-        <w:spacing w:after="0" w:line="240" w:lineRule="auto"/>
-        <w:rPr>
-          <w:rFonts w:ascii="Open Sans" w:eastAsia="Open Sans" w:hAnsi="Open Sans" w:cs="Open Sans"/>
-          <w:b/>
-        </w:rPr>
-      </w:pPr>
-    </w:p>
-    <w:p>
-      <w:pPr>
-        <w:spacing w:after="0" w:line="240" w:lineRule="auto"/>
-      </w:pPr>
-      <w:r>
-        <w:rPr>
-          <w:rFonts w:ascii="Open Sans" w:eastAsia="Open Sans" w:hAnsi="Open Sans" w:cs="Open Sans"/>
-          <w:b/>
-          <w:color w:val="000000"/>
-        </w:rPr>
-        <w:t>Recommendation</w:t>
-      </w:r>
-      <w:r>
-        <w:rPr>
-          <w:rFonts w:ascii="Open Sans" w:eastAsia="Open Sans" w:hAnsi="Open Sans" w:cs="Open Sans"/>
-          <w:b/>
-        </w:rPr>
-        <w:t>:</w:t>
-      </w:r>
-      <w:r>
-        <w:rPr>
-          <w:rFonts w:ascii="Open Sans" w:eastAsia="Open Sans" w:hAnsi="Open Sans" w:cs="Open Sans"/>
-          <w:b/>
-          <w:color w:val="000000"/>
-        </w:rPr>
-        <w:t xml:space="preserve"> explain in specification document of app; how is this process and where in database store this data to show the those type of users are supported by parents</w:t>
-      </w:r>
-    </w:p>
-    <w:p>
-      <w:pPr>
-        <w:rPr>
-          <w:rFonts w:ascii="Open Sans" w:eastAsia="Open Sans" w:hAnsi="Open Sans" w:cs="Open Sans"/>
+          <w:rFonts w:ascii="Arial" w:eastAsia="Arial" w:hAnsi="Arial" w:cs="Arial"/>
+          <w:b/>
+        </w:rPr>
+        <w:t xml:space="preserve"> database, there are users under 13 years; In COPPA said the parents need to get </w:t>
+      </w:r>
+      <w:proofErr w:type="gramStart"/>
+      <w:r>
+        <w:rPr>
+          <w:rFonts w:ascii="Arial" w:eastAsia="Arial" w:hAnsi="Arial" w:cs="Arial"/>
+          <w:b/>
+        </w:rPr>
+        <w:t>notification  but</w:t>
+      </w:r>
+      <w:proofErr w:type="gramEnd"/>
+      <w:r>
+        <w:rPr>
+          <w:rFonts w:ascii="Arial" w:eastAsia="Arial" w:hAnsi="Arial" w:cs="Arial"/>
+          <w:b/>
+        </w:rPr>
+        <w:t xml:space="preserve"> the data do not explicitly indicate who is the parents and way to communicate him, only the child user. Example:  4 and 7 records in “patient-</w:t>
+      </w:r>
+      <w:proofErr w:type="spellStart"/>
+      <w:r>
+        <w:rPr>
+          <w:rFonts w:ascii="Arial" w:eastAsia="Arial" w:hAnsi="Arial" w:cs="Arial"/>
+          <w:b/>
+        </w:rPr>
+        <w:t>registration.db</w:t>
+      </w:r>
+      <w:proofErr w:type="spellEnd"/>
+      <w:r>
+        <w:rPr>
+          <w:rFonts w:ascii="Arial" w:eastAsia="Arial" w:hAnsi="Arial" w:cs="Arial"/>
+          <w:b/>
+        </w:rPr>
+        <w:t xml:space="preserve"> part 4”</w:t>
+      </w:r>
+    </w:p>
+    <w:p>
+      <w:pPr>
+        <w:spacing w:after="0" w:line="240" w:lineRule="auto"/>
+        <w:rPr>
+          <w:rFonts w:ascii="Times New Roman" w:eastAsia="Times New Roman" w:hAnsi="Times New Roman" w:cs="Times New Roman"/>
+          <w:sz w:val="24"/>
+          <w:szCs w:val="24"/>
+        </w:rPr>
+      </w:pPr>
+    </w:p>
+    <w:p>
+      <w:pPr>
+        <w:spacing w:after="0" w:line="240" w:lineRule="auto"/>
+      </w:pPr>
+      <w:r>
+        <w:rPr>
+          <w:rFonts w:ascii="Arial" w:eastAsia="Arial" w:hAnsi="Arial" w:cs="Arial"/>
+          <w:b/>
+        </w:rPr>
+        <w:t>Regulation(s) in question:  COPPA</w:t>
+      </w:r>
+    </w:p>
+    <w:p>
+      <w:pPr>
+        <w:spacing w:after="0" w:line="240" w:lineRule="auto"/>
+        <w:rPr>
+          <w:rFonts w:ascii="Times New Roman" w:eastAsia="Times New Roman" w:hAnsi="Times New Roman" w:cs="Times New Roman"/>
+          <w:sz w:val="24"/>
+          <w:szCs w:val="24"/>
+        </w:rPr>
+      </w:pPr>
+    </w:p>
+    <w:p>
+      <w:pPr>
+        <w:spacing w:after="0" w:line="240" w:lineRule="auto"/>
+      </w:pPr>
+      <w:r>
+        <w:rPr>
+          <w:rFonts w:ascii="Arial" w:eastAsia="Arial" w:hAnsi="Arial" w:cs="Arial"/>
+          <w:b/>
+        </w:rPr>
+        <w:t>Recommendation: model and store in database, fields that indicate who is the father/mother and ways to communicate him/her,</w:t>
+      </w:r>
+    </w:p>
+    <w:p>
+      <w:pPr>
+        <w:spacing w:after="0" w:line="240" w:lineRule="auto"/>
+        <w:rPr>
+          <w:rFonts w:ascii="Arial" w:eastAsia="Arial" w:hAnsi="Arial" w:cs="Arial"/>
+        </w:rPr>
+      </w:pPr>
+    </w:p>
+    <w:p>
+      <w:pPr>
+        <w:spacing w:after="0" w:line="240" w:lineRule="auto"/>
+        <w:rPr>
+          <w:rFonts w:ascii="Arial" w:eastAsia="Arial" w:hAnsi="Arial" w:cs="Arial"/>
         </w:rPr>
       </w:pPr>
     </w:p>
@@ -420,9 +347,126 @@
         <w:pStyle w:val="Ttulo3"/>
         <w:ind w:firstLine="144"/>
       </w:pPr>
-      <w:bookmarkStart w:id="2" w:name="_heading=h.38kodwn2eu5m"/>
+      <w:bookmarkStart w:id="2" w:name="_heading=h.ytw2nc5v9254"/>
       <w:bookmarkEnd w:id="2"/>
       <w:r>
+        <w:t>Finding #2 Don’t get parental consent for children users</w:t>
+      </w:r>
+    </w:p>
+    <w:p>
+      <w:pPr>
+        <w:spacing w:after="0" w:line="240" w:lineRule="auto"/>
+        <w:rPr>
+          <w:rFonts w:ascii="Open Sans" w:eastAsia="Open Sans" w:hAnsi="Open Sans" w:cs="Open Sans"/>
+          <w:color w:val="000000"/>
+        </w:rPr>
+      </w:pPr>
+    </w:p>
+    <w:p>
+      <w:pPr>
+        <w:spacing w:after="0" w:line="240" w:lineRule="auto"/>
+      </w:pPr>
+      <w:r>
+        <w:rPr>
+          <w:rFonts w:ascii="Open Sans" w:eastAsia="Open Sans" w:hAnsi="Open Sans" w:cs="Open Sans"/>
+          <w:b/>
+          <w:color w:val="000000"/>
+        </w:rPr>
+        <w:t xml:space="preserve">Detailed Explanation: in document of specification. Doesn’t indicate the process to get a parental consent in case of </w:t>
+      </w:r>
+      <w:proofErr w:type="spellStart"/>
+      <w:r>
+        <w:rPr>
+          <w:rFonts w:ascii="Open Sans" w:eastAsia="Open Sans" w:hAnsi="Open Sans" w:cs="Open Sans"/>
+          <w:b/>
+          <w:color w:val="000000"/>
+        </w:rPr>
+        <w:t>childre</w:t>
+      </w:r>
+      <w:proofErr w:type="spellEnd"/>
+      <w:r>
+        <w:rPr>
+          <w:rFonts w:ascii="Open Sans" w:eastAsia="Open Sans" w:hAnsi="Open Sans" w:cs="Open Sans"/>
+          <w:b/>
+          <w:color w:val="000000"/>
+        </w:rPr>
+        <w:t xml:space="preserve"> user registration in system. Also don't store any data associated this process.</w:t>
+      </w:r>
+    </w:p>
+    <w:p>
+      <w:pPr>
+        <w:spacing w:after="0" w:line="240" w:lineRule="auto"/>
+        <w:rPr>
+          <w:rFonts w:ascii="Open Sans" w:eastAsia="Open Sans" w:hAnsi="Open Sans" w:cs="Open Sans"/>
+          <w:b/>
+        </w:rPr>
+      </w:pPr>
+    </w:p>
+    <w:p>
+      <w:pPr>
+        <w:spacing w:after="0" w:line="240" w:lineRule="auto"/>
+      </w:pPr>
+      <w:r>
+        <w:rPr>
+          <w:rFonts w:ascii="Open Sans" w:eastAsia="Open Sans" w:hAnsi="Open Sans" w:cs="Open Sans"/>
+          <w:b/>
+          <w:color w:val="000000"/>
+        </w:rPr>
+        <w:t>Regulation(s) in question: COPPA</w:t>
+      </w:r>
+    </w:p>
+    <w:p>
+      <w:pPr>
+        <w:spacing w:after="0" w:line="240" w:lineRule="auto"/>
+        <w:rPr>
+          <w:rFonts w:ascii="Open Sans" w:eastAsia="Open Sans" w:hAnsi="Open Sans" w:cs="Open Sans"/>
+          <w:b/>
+        </w:rPr>
+      </w:pPr>
+    </w:p>
+    <w:p>
+      <w:pPr>
+        <w:spacing w:after="0" w:line="240" w:lineRule="auto"/>
+      </w:pPr>
+      <w:r>
+        <w:rPr>
+          <w:rFonts w:ascii="Open Sans" w:eastAsia="Open Sans" w:hAnsi="Open Sans" w:cs="Open Sans"/>
+          <w:b/>
+          <w:color w:val="000000"/>
+        </w:rPr>
+        <w:t>Recommendation</w:t>
+      </w:r>
+      <w:r>
+        <w:rPr>
+          <w:rFonts w:ascii="Open Sans" w:eastAsia="Open Sans" w:hAnsi="Open Sans" w:cs="Open Sans"/>
+          <w:b/>
+        </w:rPr>
+        <w:t>:</w:t>
+      </w:r>
+      <w:r>
+        <w:rPr>
+          <w:rFonts w:ascii="Open Sans" w:eastAsia="Open Sans" w:hAnsi="Open Sans" w:cs="Open Sans"/>
+          <w:b/>
+          <w:color w:val="000000"/>
+        </w:rPr>
+        <w:t xml:space="preserve"> explain in specification document of app; how is this process and where in database store this data to show the those type of users are supported by parents</w:t>
+      </w:r>
+    </w:p>
+    <w:p>
+      <w:pPr>
+        <w:rPr>
+          <w:rFonts w:ascii="Open Sans" w:eastAsia="Open Sans" w:hAnsi="Open Sans" w:cs="Open Sans"/>
+        </w:rPr>
+      </w:pPr>
+    </w:p>
+    <w:p>
+      <w:pPr>
+        <w:pStyle w:val="Ttulo3"/>
+        <w:ind w:firstLine="144"/>
+      </w:pPr>
+      <w:bookmarkStart w:id="3" w:name="_heading=h.38kodwn2eu5m"/>
+      <w:bookmarkEnd w:id="3"/>
+      <w:r>
         <w:t>Finding #3 Analytics team don’t need get access all data</w:t>
       </w:r>
     </w:p>
@@ -443,14 +487,8 @@
           <w:rFonts w:ascii="Open Sans" w:eastAsia="Open Sans" w:hAnsi="Open Sans" w:cs="Open Sans"/>
           <w:b/>
         </w:rPr>
-        <w:t xml:space="preserve">Detailed Explanation: in specification </w:t>
-      </w:r>
-      <w:r>
-        <w:rPr>
-          <w:rFonts w:ascii="Open Sans" w:eastAsia="Open Sans" w:hAnsi="Open Sans" w:cs="Open Sans"/>
-          <w:b/>
-        </w:rPr>
-        <w:t xml:space="preserve">document indicate that </w:t>
+        <w:lastRenderedPageBreak/>
+        <w:t xml:space="preserve">Detailed Explanation: in specification document indicate that </w:t>
       </w:r>
       <w:proofErr w:type="spellStart"/>
       <w:r>
@@ -466,22 +504,7 @@
           <w:rFonts w:ascii="Open Sans" w:eastAsia="Open Sans" w:hAnsi="Open Sans" w:cs="Open Sans"/>
           <w:b/>
         </w:rPr>
-        <w:t xml:space="preserve"> team get access to all collected data of user in database to calculate active usage. But they don't need to get access to all </w:t>
-      </w:r>
-      <w:r>
-        <w:rPr>
-          <w:rFonts w:ascii="Open Sans" w:eastAsia="Open Sans" w:hAnsi="Open Sans" w:cs="Open Sans"/>
-          <w:b/>
-        </w:rPr>
-        <w:lastRenderedPageBreak/>
-        <w:t>data; fields like first and last name or home address don't need to use to calculate active usage</w:t>
-      </w:r>
-      <w:r>
-        <w:rPr>
-          <w:rFonts w:ascii="Open Sans" w:eastAsia="Open Sans" w:hAnsi="Open Sans" w:cs="Open Sans"/>
-          <w:b/>
-        </w:rPr>
-        <w:t xml:space="preserve"> in users. </w:t>
+        <w:t xml:space="preserve"> team get access to all collected data of user in database to calculate active usage. But they don't need to get access to all data; fields like first and last name or home address don't need to use to calculate active usage in users. </w:t>
       </w:r>
       <w:proofErr w:type="gramStart"/>
       <w:r>
@@ -552,7 +575,7 @@
         </w:rPr>
         <w:t xml:space="preserve">Recommendation: </w:t>
       </w:r>
-      <w:bookmarkStart w:id="3" w:name="__DdeLink__309_3057058234"/>
+      <w:bookmarkStart w:id="4" w:name="__DdeLink__309_3057058234"/>
       <w:r>
         <w:rPr>
           <w:rFonts w:ascii="Open Sans" w:eastAsia="Open Sans" w:hAnsi="Open Sans" w:cs="Open Sans"/>
@@ -576,7 +599,7 @@
         </w:rPr>
         <w:t xml:space="preserve"> levels of access in data to work.</w:t>
       </w:r>
-      <w:bookmarkEnd w:id="3"/>
+      <w:bookmarkEnd w:id="4"/>
     </w:p>
     <w:p>
       <w:pPr>
@@ -593,8 +616,8 @@
           <w:rFonts w:ascii="Open Sans" w:eastAsia="Open Sans" w:hAnsi="Open Sans" w:cs="Open Sans"/>
         </w:rPr>
       </w:pPr>
-      <w:bookmarkStart w:id="4" w:name="_heading=h.n3mc3ee2u8ox"/>
-      <w:bookmarkEnd w:id="4"/>
+      <w:bookmarkStart w:id="5" w:name="_heading=h.n3mc3ee2u8ox"/>
+      <w:bookmarkEnd w:id="5"/>
       <w:r>
         <w:t xml:space="preserve">Finding #4 </w:t>
       </w:r>
@@ -689,14 +712,7 @@
           <w:rFonts w:ascii="Open Sans" w:eastAsia="Open Sans" w:hAnsi="Open Sans" w:cs="Open Sans"/>
           <w:b/>
         </w:rPr>
-        <w:t>Regulation(s) in quest</w:t>
-      </w:r>
-      <w:r>
-        <w:rPr>
-          <w:rFonts w:ascii="Open Sans" w:eastAsia="Open Sans" w:hAnsi="Open Sans" w:cs="Open Sans"/>
-          <w:b/>
-        </w:rPr>
-        <w:t>ion:</w:t>
+        <w:t>Regulation(s) in question:</w:t>
       </w:r>
       <w:r>
         <w:rPr>
@@ -753,8 +769,8 @@
           <w:rFonts w:ascii="Open Sans" w:eastAsia="Open Sans" w:hAnsi="Open Sans" w:cs="Open Sans"/>
         </w:rPr>
       </w:pPr>
-      <w:bookmarkStart w:id="5" w:name="_heading=h.lbpc6vdprv6q"/>
-      <w:bookmarkEnd w:id="5"/>
+      <w:bookmarkStart w:id="6" w:name="_heading=h.lbpc6vdprv6q"/>
+      <w:bookmarkEnd w:id="6"/>
       <w:r>
         <w:t xml:space="preserve">Finding #5 </w:t>
       </w:r>
@@ -916,8 +932,6 @@
           <w:b/>
         </w:rPr>
       </w:pPr>
-      <w:bookmarkStart w:id="6" w:name="_GoBack"/>
-      <w:bookmarkEnd w:id="6"/>
     </w:p>
     <w:p>
       <w:pPr>
@@ -932,87 +946,119 @@
       <w:r>
         <w:t xml:space="preserve">Finding #6 </w:t>
       </w:r>
+      <w:r>
+        <w:t>don’t encryption in rest in all part of architecture software</w:t>
+      </w:r>
+    </w:p>
+    <w:p>
+      <w:pPr>
+        <w:spacing w:after="0" w:line="240" w:lineRule="auto"/>
+        <w:rPr>
+          <w:rFonts w:ascii="Open Sans" w:eastAsia="Open Sans" w:hAnsi="Open Sans" w:cs="Open Sans"/>
+        </w:rPr>
+      </w:pPr>
+    </w:p>
+    <w:p>
+      <w:pPr>
+        <w:spacing w:after="0" w:line="240" w:lineRule="auto"/>
+        <w:rPr>
+          <w:rFonts w:ascii="Open Sans" w:eastAsia="Open Sans" w:hAnsi="Open Sans" w:cs="Open Sans"/>
+          <w:b/>
+        </w:rPr>
+      </w:pPr>
+      <w:r>
+        <w:rPr>
+          <w:rFonts w:ascii="Open Sans" w:eastAsia="Open Sans" w:hAnsi="Open Sans" w:cs="Open Sans"/>
+          <w:b/>
+        </w:rPr>
+        <w:t>Detailed Explanation:</w:t>
+      </w:r>
+      <w:r>
+        <w:rPr>
+          <w:rFonts w:ascii="Open Sans" w:eastAsia="Open Sans" w:hAnsi="Open Sans" w:cs="Open Sans"/>
+          <w:b/>
+        </w:rPr>
+        <w:t xml:space="preserve"> in specification document indicated that HTTP protocols to communicate components in architecture system. It’s violated the technical safeguard of security rule of HIPAA.</w:t>
+      </w:r>
+    </w:p>
+    <w:p>
+      <w:pPr>
+        <w:spacing w:after="0" w:line="240" w:lineRule="auto"/>
+        <w:rPr>
+          <w:rFonts w:ascii="Open Sans" w:eastAsia="Open Sans" w:hAnsi="Open Sans" w:cs="Open Sans"/>
+          <w:b/>
+        </w:rPr>
+      </w:pPr>
+    </w:p>
+    <w:p>
+      <w:pPr>
+        <w:spacing w:after="0" w:line="240" w:lineRule="auto"/>
+        <w:rPr>
+          <w:rFonts w:ascii="Open Sans" w:eastAsia="Open Sans" w:hAnsi="Open Sans" w:cs="Open Sans"/>
+          <w:b/>
+        </w:rPr>
+      </w:pPr>
+      <w:r>
+        <w:rPr>
+          <w:rFonts w:ascii="Open Sans" w:eastAsia="Open Sans" w:hAnsi="Open Sans" w:cs="Open Sans"/>
+          <w:b/>
+        </w:rPr>
+        <w:t>Regulation(s) in question:</w:t>
+      </w:r>
+      <w:r>
+        <w:rPr>
+          <w:rFonts w:ascii="Open Sans" w:eastAsia="Open Sans" w:hAnsi="Open Sans" w:cs="Open Sans"/>
+          <w:b/>
+        </w:rPr>
+        <w:t xml:space="preserve"> HIPAA</w:t>
+      </w:r>
+    </w:p>
+    <w:p>
+      <w:pPr>
+        <w:spacing w:after="0" w:line="240" w:lineRule="auto"/>
+        <w:rPr>
+          <w:rFonts w:ascii="Open Sans" w:eastAsia="Open Sans" w:hAnsi="Open Sans" w:cs="Open Sans"/>
+          <w:b/>
+        </w:rPr>
+      </w:pPr>
+    </w:p>
+    <w:p>
+      <w:pPr>
+        <w:spacing w:after="0" w:line="240" w:lineRule="auto"/>
+        <w:rPr>
+          <w:rFonts w:ascii="Open Sans" w:eastAsia="Open Sans" w:hAnsi="Open Sans" w:cs="Open Sans"/>
+          <w:b/>
+        </w:rPr>
+      </w:pPr>
+      <w:r>
+        <w:rPr>
+          <w:rFonts w:ascii="Open Sans" w:eastAsia="Open Sans" w:hAnsi="Open Sans" w:cs="Open Sans"/>
+          <w:b/>
+        </w:rPr>
+        <w:t>Recommendation:</w:t>
+      </w:r>
+      <w:r>
+        <w:rPr>
+          <w:rFonts w:ascii="Open Sans" w:eastAsia="Open Sans" w:hAnsi="Open Sans" w:cs="Open Sans"/>
+          <w:b/>
+        </w:rPr>
+        <w:t xml:space="preserve"> using HTTPS to communicate backend and </w:t>
+      </w:r>
       <w:proofErr w:type="gramStart"/>
       <w:r>
-        <w:t>{ Title</w:t>
+        <w:rPr>
+          <w:rFonts w:ascii="Open Sans" w:eastAsia="Open Sans" w:hAnsi="Open Sans" w:cs="Open Sans"/>
+          <w:b/>
+        </w:rPr>
+        <w:t>database  inside</w:t>
       </w:r>
       <w:proofErr w:type="gramEnd"/>
       <w:r>
-        <w:t xml:space="preserve"> of Issue}</w:t>
-      </w:r>
-    </w:p>
-    <w:p>
-      <w:pPr>
-        <w:spacing w:after="0" w:line="240" w:lineRule="auto"/>
-        <w:rPr>
-          <w:rFonts w:ascii="Open Sans" w:eastAsia="Open Sans" w:hAnsi="Open Sans" w:cs="Open Sans"/>
-        </w:rPr>
-      </w:pPr>
-    </w:p>
-    <w:p>
-      <w:pPr>
-        <w:spacing w:after="0" w:line="240" w:lineRule="auto"/>
-        <w:rPr>
-          <w:rFonts w:ascii="Open Sans" w:eastAsia="Open Sans" w:hAnsi="Open Sans" w:cs="Open Sans"/>
-          <w:b/>
-        </w:rPr>
-      </w:pPr>
-      <w:r>
-        <w:rPr>
-          <w:rFonts w:ascii="Open Sans" w:eastAsia="Open Sans" w:hAnsi="Open Sans" w:cs="Open Sans"/>
-          <w:b/>
-        </w:rPr>
-        <w:t>Detailed Explanation:</w:t>
-      </w:r>
-    </w:p>
-    <w:p>
-      <w:pPr>
-        <w:spacing w:after="0" w:line="240" w:lineRule="auto"/>
-        <w:rPr>
-          <w:rFonts w:ascii="Open Sans" w:eastAsia="Open Sans" w:hAnsi="Open Sans" w:cs="Open Sans"/>
-          <w:b/>
-        </w:rPr>
-      </w:pPr>
-    </w:p>
-    <w:p>
-      <w:pPr>
-        <w:spacing w:after="0" w:line="240" w:lineRule="auto"/>
-        <w:rPr>
-          <w:rFonts w:ascii="Open Sans" w:eastAsia="Open Sans" w:hAnsi="Open Sans" w:cs="Open Sans"/>
-          <w:b/>
-        </w:rPr>
-      </w:pPr>
-      <w:r>
-        <w:rPr>
-          <w:rFonts w:ascii="Open Sans" w:eastAsia="Open Sans" w:hAnsi="Open Sans" w:cs="Open Sans"/>
-          <w:b/>
-        </w:rPr>
-        <w:t>Regulation(s) in question:</w:t>
-      </w:r>
-    </w:p>
-    <w:p>
-      <w:pPr>
-        <w:spacing w:after="0" w:line="240" w:lineRule="auto"/>
-        <w:rPr>
-          <w:rFonts w:ascii="Open Sans" w:eastAsia="Open Sans" w:hAnsi="Open Sans" w:cs="Open Sans"/>
-          <w:b/>
-        </w:rPr>
-      </w:pPr>
-    </w:p>
-    <w:p>
-      <w:pPr>
-        <w:spacing w:after="0" w:line="240" w:lineRule="auto"/>
-        <w:rPr>
-          <w:rFonts w:ascii="Open Sans" w:eastAsia="Open Sans" w:hAnsi="Open Sans" w:cs="Open Sans"/>
-          <w:b/>
-        </w:rPr>
-      </w:pPr>
-      <w:r>
-        <w:rPr>
-          <w:rFonts w:ascii="Open Sans" w:eastAsia="Open Sans" w:hAnsi="Open Sans" w:cs="Open Sans"/>
-          <w:b/>
-        </w:rPr>
-        <w:t>Recommendation:</w:t>
+        <w:rPr>
+          <w:rFonts w:ascii="Open Sans" w:eastAsia="Open Sans" w:hAnsi="Open Sans" w:cs="Open Sans"/>
+          <w:b/>
+        </w:rPr>
+        <w:t xml:space="preserve"> of architecture system in the cloud provider</w:t>
       </w:r>
     </w:p>
     <w:p>
@@ -1190,6 +1236,119 @@
 <file path=word/numbering.xml><?xml version="1.0" encoding="utf-8"?>
 <w:numbering xmlns:wpc="http://schemas.microsoft.com/office/word/2010/wordprocessingCanvas" xmlns:cx="http://schemas.microsoft.com/office/drawing/2014/chartex" xmlns:cx1="http://schemas.microsoft.com/office/drawing/2015/9/8/chartex" xmlns:cx2="http://schemas.microsoft.com/office/drawing/2015/10/21/chartex" xmlns:cx3="http://schemas.microsoft.com/office/drawing/2016/5/9/chartex" xmlns:cx4="http://schemas.microsoft.com/office/drawing/2016/5/10/chartex" xmlns:cx5="http://schemas.microsoft.com/office/drawing/2016/5/11/chartex" xmlns:cx6="http://schemas.microsoft.com/office/drawing/2016/5/12/chartex" xmlns:cx7="http://schemas.microsoft.com/office/drawing/2016/5/13/chartex" xmlns:cx8="http://schemas.microsoft.com/office/drawing/2016/5/14/chartex" xmlns:mc="http://schemas.openxmlformats.org/markup-compatibility/2006" xmlns:aink="http://schemas.microsoft.com/office/drawing/2016/ink" xmlns:am3d="http://schemas.microsoft.com/office/drawing/2017/model3d" xmlns:o="urn:schemas-microsoft-com:office:office" xmlns:r="http://schemas.openxmlformats.org/officeDocument/2006/relationships" xmlns:m="http://schemas.openxmlformats.org/officeDocument/2006/math" xmlns:v="urn:schemas-microsoft-com:vml" xmlns:wp14="http://schemas.microsoft.com/office/word/2010/wordprocessingDrawing" xmlns:wp="http://schemas.openxmlformats.org/drawingml/2006/wordprocessingDrawing" xmlns:w10="urn:schemas-microsoft-com:office:word" xmlns:w="http://schemas.openxmlformats.org/wordprocessingml/2006/main" xmlns:w14="http://schemas.microsoft.com/office/word/2010/wordml" xmlns:w15="http://schemas.microsoft.com/office/word/2012/wordml" xmlns:w16cid="http://schemas.microsoft.com/office/word/2016/wordml/cid" xmlns:w16se="http://schemas.microsoft.com/office/word/2015/wordml/symex" xmlns:wpg="http://schemas.microsoft.com/office/word/2010/wordprocessingGroup" xmlns:wpi="http://schemas.microsoft.com/office/word/2010/wordprocessingInk" xmlns:wne="http://schemas.microsoft.com/office/word/2006/wordml" xmlns:wps="http://schemas.microsoft.com/office/word/2010/wordprocessingShape" mc:Ignorable="w14 w15 w16se w16cid wp14">
   <w:abstractNum w:abstractNumId="0" w15:restartNumberingAfterBreak="0">
+    <w:nsid w:val="0687293B"/>
+    <w:multiLevelType w:val="hybridMultilevel"/>
+    <w:tmpl w:val="E5883980"/>
+    <w:lvl w:ilvl="0" w:tplc="280A0001">
+      <w:start w:val="1"/>
+      <w:numFmt w:val="bullet"/>
+      <w:lvlText w:val=""/>
+      <w:lvlJc w:val="left"/>
+      <w:pPr>
+        <w:ind w:left="720" w:hanging="360"/>
+      </w:pPr>
+      <w:rPr>
+        <w:rFonts w:ascii="Symbol" w:hAnsi="Symbol" w:hint="default"/>
+      </w:rPr>
+    </w:lvl>
+    <w:lvl w:ilvl="1" w:tplc="280A0003" w:tentative="1">
+      <w:start w:val="1"/>
+      <w:numFmt w:val="bullet"/>
+      <w:lvlText w:val="o"/>
+      <w:lvlJc w:val="left"/>
+      <w:pPr>
+        <w:ind w:left="1440" w:hanging="360"/>
+      </w:pPr>
+      <w:rPr>
+        <w:rFonts w:ascii="Courier New" w:hAnsi="Courier New" w:cs="Courier New" w:hint="default"/>
+      </w:rPr>
+    </w:lvl>
+    <w:lvl w:ilvl="2" w:tplc="280A0005" w:tentative="1">
+      <w:start w:val="1"/>
+      <w:numFmt w:val="bullet"/>
+      <w:lvlText w:val=""/>
+      <w:lvlJc w:val="left"/>
+      <w:pPr>
+        <w:ind w:left="2160" w:hanging="360"/>
+      </w:pPr>
+      <w:rPr>
+        <w:rFonts w:ascii="Wingdings" w:hAnsi="Wingdings" w:hint="default"/>
+      </w:rPr>
+    </w:lvl>
+    <w:lvl w:ilvl="3" w:tplc="280A0001" w:tentative="1">
+      <w:start w:val="1"/>
+      <w:numFmt w:val="bullet"/>
+      <w:lvlText w:val=""/>
+      <w:lvlJc w:val="left"/>
+      <w:pPr>
+        <w:ind w:left="2880" w:hanging="360"/>
+      </w:pPr>
+      <w:rPr>
+        <w:rFonts w:ascii="Symbol" w:hAnsi="Symbol" w:hint="default"/>
+      </w:rPr>
+    </w:lvl>
+    <w:lvl w:ilvl="4" w:tplc="280A0003" w:tentative="1">
+      <w:start w:val="1"/>
+      <w:numFmt w:val="bullet"/>
+      <w:lvlText w:val="o"/>
+      <w:lvlJc w:val="left"/>
+      <w:pPr>
+        <w:ind w:left="3600" w:hanging="360"/>
+      </w:pPr>
+      <w:rPr>
+        <w:rFonts w:ascii="Courier New" w:hAnsi="Courier New" w:cs="Courier New" w:hint="default"/>
+      </w:rPr>
+    </w:lvl>
+    <w:lvl w:ilvl="5" w:tplc="280A0005" w:tentative="1">
+      <w:start w:val="1"/>
+      <w:numFmt w:val="bullet"/>
+      <w:lvlText w:val=""/>
+      <w:lvlJc w:val="left"/>
+      <w:pPr>
+        <w:ind w:left="4320" w:hanging="360"/>
+      </w:pPr>
+      <w:rPr>
+        <w:rFonts w:ascii="Wingdings" w:hAnsi="Wingdings" w:hint="default"/>
+      </w:rPr>
+    </w:lvl>
+    <w:lvl w:ilvl="6" w:tplc="280A0001" w:tentative="1">
+      <w:start w:val="1"/>
+      <w:numFmt w:val="bullet"/>
+      <w:lvlText w:val=""/>
+      <w:lvlJc w:val="left"/>
+      <w:pPr>
+        <w:ind w:left="5040" w:hanging="360"/>
+      </w:pPr>
+      <w:rPr>
+        <w:rFonts w:ascii="Symbol" w:hAnsi="Symbol" w:hint="default"/>
+      </w:rPr>
+    </w:lvl>
+    <w:lvl w:ilvl="7" w:tplc="280A0003" w:tentative="1">
+      <w:start w:val="1"/>
+      <w:numFmt w:val="bullet"/>
+      <w:lvlText w:val="o"/>
+      <w:lvlJc w:val="left"/>
+      <w:pPr>
+        <w:ind w:left="5760" w:hanging="360"/>
+      </w:pPr>
+      <w:rPr>
+        <w:rFonts w:ascii="Courier New" w:hAnsi="Courier New" w:cs="Courier New" w:hint="default"/>
+      </w:rPr>
+    </w:lvl>
+    <w:lvl w:ilvl="8" w:tplc="280A0005" w:tentative="1">
+      <w:start w:val="1"/>
+      <w:numFmt w:val="bullet"/>
+      <w:lvlText w:val=""/>
+      <w:lvlJc w:val="left"/>
+      <w:pPr>
+        <w:ind w:left="6480" w:hanging="360"/>
+      </w:pPr>
+      <w:rPr>
+        <w:rFonts w:ascii="Wingdings" w:hAnsi="Wingdings" w:hint="default"/>
+      </w:rPr>
+    </w:lvl>
+  </w:abstractNum>
+  <w:abstractNum w:abstractNumId="1" w15:restartNumberingAfterBreak="0">
     <w:nsid w:val="2F896916"/>
     <w:multiLevelType w:val="multilevel"/>
     <w:tmpl w:val="992802EC"/>
@@ -1338,7 +1497,7 @@
       </w:rPr>
     </w:lvl>
   </w:abstractNum>
-  <w:abstractNum w:abstractNumId="1" w15:restartNumberingAfterBreak="0">
+  <w:abstractNum w:abstractNumId="2" w15:restartNumberingAfterBreak="0">
     <w:nsid w:val="58377FD9"/>
     <w:multiLevelType w:val="hybridMultilevel"/>
     <w:tmpl w:val="00BA2C24"/>
@@ -1452,10 +1611,13 @@
     </w:lvl>
   </w:abstractNum>
   <w:num w:numId="1">
-    <w:abstractNumId w:val="0"/>
+    <w:abstractNumId w:val="1"/>
   </w:num>
   <w:num w:numId="2">
-    <w:abstractNumId w:val="1"/>
+    <w:abstractNumId w:val="2"/>
+  </w:num>
+  <w:num w:numId="3">
+    <w:abstractNumId w:val="0"/>
   </w:num>
 </w:numbering>
 </file>

</xml_diff>